<commit_message>
Fix chapter numbers in word doc so they're in the XML
</commit_message>
<xml_diff>
--- a/nostarch/docx/chapter01.docx
+++ b/nostarch/docx/chapter01.docx
@@ -5,12 +5,22 @@
     <w:p>
       <w:pPr>
         <w:pStyle w:val="ChapterNumber"/>
+        <w:numPr>
+          <w:ilvl w:val="0"/>
+          <w:numId w:val="0"/>
+        </w:numPr>
         <w:rPr>
           <w:lang w:eastAsia="en-GB"/>
         </w:rPr>
       </w:pPr>
       <w:bookmarkStart w:id="0" w:name="getting-started"/>
       <w:bookmarkEnd w:id="0"/>
+      <w:r>
+        <w:rPr>
+          <w:lang w:eastAsia="en-GB"/>
+        </w:rPr>
+        <w:t>1</w:t>
+      </w:r>
     </w:p>
     <w:p>
       <w:pPr>
@@ -993,6 +1003,7 @@
         <w:rPr>
           <w:rStyle w:val="NoteHead"/>
         </w:rPr>
+        <w:lastRenderedPageBreak/>
         <w:t>Note</w:t>
       </w:r>
       <w:r>
@@ -1247,7 +1258,6 @@
         <w:rPr>
           <w:lang w:eastAsia="en-GB"/>
         </w:rPr>
-        <w:lastRenderedPageBreak/>
         <w:t>for</w:t>
       </w:r>
       <w:r>
@@ -3400,60 +3410,56 @@
         <w:rPr>
           <w:rStyle w:val="LiteralBold"/>
         </w:rPr>
-        <w:t>'=</w:t>
-      </w:r>
-      <w:proofErr w:type="spellStart"/>
+        <w:t>'=https'</w:t>
+      </w:r>
       <w:r>
         <w:rPr>
           <w:rStyle w:val="LiteralBold"/>
         </w:rPr>
-        <w:t>https'</w:t>
-      </w:r>
-      <w:proofErr w:type="spellEnd"/>
+        <w:t xml:space="preserve"> </w:t>
+      </w:r>
       <w:r>
         <w:rPr>
           <w:rStyle w:val="LiteralBold"/>
         </w:rPr>
-        <w:t xml:space="preserve"> </w:t>
+        <w:t>--tlsv1.3</w:t>
       </w:r>
       <w:r>
         <w:rPr>
           <w:rStyle w:val="LiteralBold"/>
         </w:rPr>
-        <w:t>--tlsv1.3</w:t>
+        <w:t xml:space="preserve"> </w:t>
       </w:r>
       <w:r>
         <w:rPr>
           <w:rStyle w:val="LiteralBold"/>
         </w:rPr>
-        <w:t xml:space="preserve"> </w:t>
+        <w:t>https://sh.rustup.rs</w:t>
       </w:r>
       <w:r>
         <w:rPr>
           <w:rStyle w:val="LiteralBold"/>
         </w:rPr>
-        <w:t>https://sh.rustup.rs</w:t>
+        <w:t xml:space="preserve"> </w:t>
       </w:r>
       <w:r>
         <w:rPr>
           <w:rStyle w:val="LiteralBold"/>
         </w:rPr>
-        <w:t xml:space="preserve"> </w:t>
+        <w:t>-sSf</w:t>
       </w:r>
       <w:r>
         <w:rPr>
           <w:rStyle w:val="LiteralBold"/>
         </w:rPr>
-        <w:t>-</w:t>
-      </w:r>
-      <w:proofErr w:type="spellStart"/>
+        <w:t xml:space="preserve"> </w:t>
+      </w:r>
       <w:r>
         <w:rPr>
           <w:rStyle w:val="LiteralBold"/>
         </w:rPr>
-        <w:t>sSf</w:t>
-      </w:r>
-      <w:proofErr w:type="spellEnd"/>
+        <w:t>|</w:t>
+      </w:r>
       <w:r>
         <w:rPr>
           <w:rStyle w:val="LiteralBold"/>
@@ -3464,22 +3470,8 @@
         <w:rPr>
           <w:rStyle w:val="LiteralBold"/>
         </w:rPr>
-        <w:t>|</w:t>
-      </w:r>
-      <w:r>
-        <w:rPr>
-          <w:rStyle w:val="LiteralBold"/>
-        </w:rPr>
-        <w:t xml:space="preserve"> </w:t>
-      </w:r>
-      <w:proofErr w:type="spellStart"/>
-      <w:r>
-        <w:rPr>
-          <w:rStyle w:val="LiteralBold"/>
-        </w:rPr>
         <w:t>sh</w:t>
       </w:r>
-      <w:proofErr w:type="spellEnd"/>
     </w:p>
     <w:p>
       <w:pPr>
@@ -4918,19 +4910,11 @@
       <w:r>
         <w:t xml:space="preserve"> </w:t>
       </w:r>
-      <w:proofErr w:type="spellStart"/>
       <w:r>
         <w:rPr>
           <w:rStyle w:val="LiteralBold"/>
         </w:rPr>
-        <w:t>xcode</w:t>
-      </w:r>
-      <w:proofErr w:type="spellEnd"/>
-      <w:r>
-        <w:rPr>
-          <w:rStyle w:val="LiteralBold"/>
-        </w:rPr>
-        <w:t>-select</w:t>
+        <w:t>xcode-select</w:t>
       </w:r>
       <w:r>
         <w:rPr>
@@ -5311,6 +5295,7 @@
         <w:rPr>
           <w:lang w:eastAsia="en-GB"/>
         </w:rPr>
+        <w:lastRenderedPageBreak/>
         <w:fldChar w:fldCharType="begin"/>
       </w:r>
       <w:r>
@@ -7297,32 +7282,20 @@
       <w:r>
         <w:t xml:space="preserve"> </w:t>
       </w:r>
-      <w:proofErr w:type="spellStart"/>
       <w:r>
         <w:t>x.y.z</w:t>
       </w:r>
-      <w:proofErr w:type="spellEnd"/>
-      <w:r>
-        <w:t xml:space="preserve"> </w:t>
-      </w:r>
-      <w:r>
-        <w:t>(</w:t>
-      </w:r>
-      <w:proofErr w:type="spellStart"/>
-      <w:r>
-        <w:t>abcabcabc</w:t>
-      </w:r>
-      <w:proofErr w:type="spellEnd"/>
-      <w:r>
-        <w:t xml:space="preserve"> </w:t>
-      </w:r>
-      <w:proofErr w:type="spellStart"/>
-      <w:r>
-        <w:t>yyyy</w:t>
-      </w:r>
-      <w:proofErr w:type="spellEnd"/>
-      <w:r>
-        <w:t>-mm-dd)</w:t>
+      <w:r>
+        <w:t xml:space="preserve"> </w:t>
+      </w:r>
+      <w:r>
+        <w:t>(abcabcabc</w:t>
+      </w:r>
+      <w:r>
+        <w:t xml:space="preserve"> </w:t>
+      </w:r>
+      <w:r>
+        <w:t>yyyy-mm-dd)</w:t>
       </w:r>
       <w:r>
         <w:rPr>
@@ -7881,16 +7854,8 @@
         <w:rPr>
           <w:rStyle w:val="LiteralBold"/>
         </w:rPr>
-        <w:t>$</w:t>
-      </w:r>
-      <w:proofErr w:type="spellStart"/>
-      <w:r>
-        <w:rPr>
-          <w:rStyle w:val="LiteralBold"/>
-        </w:rPr>
-        <w:t>env:Path</w:t>
-      </w:r>
-      <w:proofErr w:type="spellEnd"/>
+        <w:t>$env:Path</w:t>
+      </w:r>
       <w:r>
         <w:rPr>
           <w:lang w:eastAsia="en-GB"/>
@@ -8391,6 +8356,7 @@
         <w:rPr>
           <w:lang w:eastAsia="en-GB"/>
         </w:rPr>
+        <w:lastRenderedPageBreak/>
         <w:t>Updating</w:t>
       </w:r>
       <w:r>
@@ -8926,7 +8892,6 @@
         </w:rPr>
         <w:t xml:space="preserve"> </w:t>
       </w:r>
-      <w:proofErr w:type="spellStart"/>
       <w:r>
         <w:rPr>
           <w:rStyle w:val="LiteralBold"/>
@@ -8945,7 +8910,6 @@
         </w:rPr>
         <w:t>uninstall</w:t>
       </w:r>
-      <w:proofErr w:type="spellEnd"/>
       <w:r>
         <w:rPr>
           <w:lang w:eastAsia="en-GB"/>
@@ -8975,7 +8939,6 @@
         <w:rPr>
           <w:lang w:eastAsia="en-GB"/>
         </w:rPr>
-        <w:lastRenderedPageBreak/>
         <w:fldChar w:fldCharType="begin"/>
       </w:r>
       <w:r>
@@ -11036,6 +10999,7 @@
         <w:rPr>
           <w:lang w:eastAsia="en-GB"/>
         </w:rPr>
+        <w:lastRenderedPageBreak/>
         <w:t>Creating</w:t>
       </w:r>
       <w:r>
@@ -12059,14 +12023,12 @@
       <w:r>
         <w:t xml:space="preserve"> </w:t>
       </w:r>
-      <w:proofErr w:type="spellStart"/>
       <w:r>
         <w:rPr>
           <w:rStyle w:val="LiteralBold"/>
         </w:rPr>
         <w:t>mkdir</w:t>
       </w:r>
-      <w:proofErr w:type="spellEnd"/>
       <w:r>
         <w:rPr>
           <w:rStyle w:val="LiteralBold"/>
@@ -12125,28 +12087,24 @@
       <w:r>
         <w:t xml:space="preserve"> </w:t>
       </w:r>
-      <w:proofErr w:type="spellStart"/>
       <w:r>
         <w:rPr>
           <w:rStyle w:val="LiteralBold"/>
         </w:rPr>
         <w:t>mkdir</w:t>
       </w:r>
-      <w:proofErr w:type="spellEnd"/>
       <w:r>
         <w:rPr>
           <w:rStyle w:val="LiteralBold"/>
         </w:rPr>
         <w:t xml:space="preserve"> </w:t>
       </w:r>
-      <w:proofErr w:type="spellStart"/>
       <w:r>
         <w:rPr>
           <w:rStyle w:val="LiteralBold"/>
         </w:rPr>
         <w:t>hello_world</w:t>
       </w:r>
-      <w:proofErr w:type="spellEnd"/>
     </w:p>
     <w:p>
       <w:pPr>
@@ -12173,14 +12131,12 @@
         </w:rPr>
         <w:t xml:space="preserve"> </w:t>
       </w:r>
-      <w:proofErr w:type="spellStart"/>
       <w:r>
         <w:rPr>
           <w:rStyle w:val="LiteralBold"/>
         </w:rPr>
         <w:t>hello_world</w:t>
       </w:r>
-      <w:proofErr w:type="spellEnd"/>
       <w:r>
         <w:rPr>
           <w:lang w:eastAsia="en-GB"/>
@@ -12263,14 +12219,12 @@
       <w:r>
         <w:t xml:space="preserve"> </w:t>
       </w:r>
-      <w:proofErr w:type="spellStart"/>
       <w:r>
         <w:rPr>
           <w:rStyle w:val="LiteralBold"/>
         </w:rPr>
         <w:t>mkdir</w:t>
       </w:r>
-      <w:proofErr w:type="spellEnd"/>
       <w:r>
         <w:rPr>
           <w:rStyle w:val="LiteralBold"/>
@@ -12341,28 +12295,24 @@
       <w:r>
         <w:t xml:space="preserve"> </w:t>
       </w:r>
-      <w:proofErr w:type="spellStart"/>
       <w:r>
         <w:rPr>
           <w:rStyle w:val="LiteralBold"/>
         </w:rPr>
         <w:t>mkdir</w:t>
       </w:r>
-      <w:proofErr w:type="spellEnd"/>
       <w:r>
         <w:rPr>
           <w:rStyle w:val="LiteralBold"/>
         </w:rPr>
         <w:t xml:space="preserve"> </w:t>
       </w:r>
-      <w:proofErr w:type="spellStart"/>
       <w:r>
         <w:rPr>
           <w:rStyle w:val="LiteralBold"/>
         </w:rPr>
         <w:t>hello_world</w:t>
       </w:r>
-      <w:proofErr w:type="spellEnd"/>
     </w:p>
     <w:p>
       <w:pPr>
@@ -12389,14 +12339,12 @@
         </w:rPr>
         <w:t xml:space="preserve"> </w:t>
       </w:r>
-      <w:proofErr w:type="spellStart"/>
       <w:r>
         <w:rPr>
           <w:rStyle w:val="LiteralBold"/>
         </w:rPr>
         <w:t>hello_world</w:t>
       </w:r>
-      <w:proofErr w:type="spellEnd"/>
       <w:r>
         <w:rPr>
           <w:lang w:eastAsia="en-GB"/>
@@ -12700,389 +12648,381 @@
         <w:rPr>
           <w:rStyle w:val="Italic"/>
         </w:rPr>
-        <w:t>.</w:t>
-      </w:r>
-      <w:proofErr w:type="spellStart"/>
+        <w:t>.rs</w:t>
+      </w:r>
+      <w:r>
+        <w:rPr>
+          <w:lang w:eastAsia="en-GB"/>
+        </w:rPr>
+        <w:t xml:space="preserve"> </w:t>
+      </w:r>
+      <w:r>
+        <w:rPr>
+          <w:lang w:eastAsia="en-GB"/>
+        </w:rPr>
+        <w:t>extension.</w:t>
+      </w:r>
+      <w:r>
+        <w:rPr>
+          <w:lang w:eastAsia="en-GB"/>
+        </w:rPr>
+        <w:fldChar w:fldCharType="begin"/>
+      </w:r>
+      <w:r>
+        <w:instrText xml:space="preserve"> XE ".rs file extension " </w:instrText>
+      </w:r>
+      <w:r>
+        <w:rPr>
+          <w:lang w:eastAsia="en-GB"/>
+        </w:rPr>
+        <w:fldChar w:fldCharType="end"/>
+      </w:r>
+      <w:r>
+        <w:rPr>
+          <w:lang w:eastAsia="en-GB"/>
+        </w:rPr>
+        <w:t xml:space="preserve"> </w:t>
+      </w:r>
+      <w:r>
+        <w:rPr>
+          <w:lang w:eastAsia="en-GB"/>
+        </w:rPr>
+        <w:fldChar w:fldCharType="begin"/>
+      </w:r>
+      <w:r>
+        <w:instrText xml:space="preserve"> XE "underscore (_):in filenames startRange" </w:instrText>
+      </w:r>
+      <w:r>
+        <w:rPr>
+          <w:lang w:eastAsia="en-GB"/>
+        </w:rPr>
+        <w:fldChar w:fldCharType="end"/>
+      </w:r>
+      <w:r>
+        <w:rPr>
+          <w:lang w:eastAsia="en-GB"/>
+        </w:rPr>
+        <w:fldChar w:fldCharType="begin"/>
+      </w:r>
+      <w:r>
+        <w:instrText xml:space="preserve"> XE "_ (underscore):in filenames startRange" </w:instrText>
+      </w:r>
+      <w:r>
+        <w:rPr>
+          <w:lang w:eastAsia="en-GB"/>
+        </w:rPr>
+        <w:fldChar w:fldCharType="end"/>
+      </w:r>
+      <w:r>
+        <w:rPr>
+          <w:lang w:eastAsia="en-GB"/>
+        </w:rPr>
+        <w:fldChar w:fldCharType="begin"/>
+      </w:r>
+      <w:r>
+        <w:instrText xml:space="preserve"> XE "conventions:filenaming startRange" </w:instrText>
+      </w:r>
+      <w:r>
+        <w:rPr>
+          <w:lang w:eastAsia="en-GB"/>
+        </w:rPr>
+        <w:fldChar w:fldCharType="end"/>
+      </w:r>
+      <w:r>
+        <w:rPr>
+          <w:lang w:eastAsia="en-GB"/>
+        </w:rPr>
+        <w:fldChar w:fldCharType="begin"/>
+      </w:r>
+      <w:r>
+        <w:instrText xml:space="preserve"> XE "filenaming conventions startRange" </w:instrText>
+      </w:r>
+      <w:r>
+        <w:rPr>
+          <w:lang w:eastAsia="en-GB"/>
+        </w:rPr>
+        <w:fldChar w:fldCharType="end"/>
+      </w:r>
+      <w:r>
+        <w:rPr>
+          <w:lang w:eastAsia="en-GB"/>
+        </w:rPr>
+        <w:t>If</w:t>
+      </w:r>
+      <w:r>
+        <w:rPr>
+          <w:lang w:eastAsia="en-GB"/>
+        </w:rPr>
+        <w:t xml:space="preserve"> </w:t>
+      </w:r>
+      <w:r>
+        <w:rPr>
+          <w:lang w:eastAsia="en-GB"/>
+        </w:rPr>
+        <w:t>you’re</w:t>
+      </w:r>
+      <w:r>
+        <w:rPr>
+          <w:lang w:eastAsia="en-GB"/>
+        </w:rPr>
+        <w:t xml:space="preserve"> </w:t>
+      </w:r>
+      <w:r>
+        <w:rPr>
+          <w:lang w:eastAsia="en-GB"/>
+        </w:rPr>
+        <w:t>using</w:t>
+      </w:r>
+      <w:r>
+        <w:rPr>
+          <w:lang w:eastAsia="en-GB"/>
+        </w:rPr>
+        <w:t xml:space="preserve"> </w:t>
+      </w:r>
+      <w:r>
+        <w:rPr>
+          <w:lang w:eastAsia="en-GB"/>
+        </w:rPr>
+        <w:t>more</w:t>
+      </w:r>
+      <w:r>
+        <w:rPr>
+          <w:lang w:eastAsia="en-GB"/>
+        </w:rPr>
+        <w:t xml:space="preserve"> </w:t>
+      </w:r>
+      <w:r>
+        <w:rPr>
+          <w:lang w:eastAsia="en-GB"/>
+        </w:rPr>
+        <w:t>than</w:t>
+      </w:r>
+      <w:r>
+        <w:rPr>
+          <w:lang w:eastAsia="en-GB"/>
+        </w:rPr>
+        <w:t xml:space="preserve"> </w:t>
+      </w:r>
+      <w:r>
+        <w:rPr>
+          <w:lang w:eastAsia="en-GB"/>
+        </w:rPr>
+        <w:t>one</w:t>
+      </w:r>
+      <w:r>
+        <w:rPr>
+          <w:lang w:eastAsia="en-GB"/>
+        </w:rPr>
+        <w:t xml:space="preserve"> </w:t>
+      </w:r>
+      <w:r>
+        <w:rPr>
+          <w:lang w:eastAsia="en-GB"/>
+        </w:rPr>
+        <w:t>word</w:t>
+      </w:r>
+      <w:r>
+        <w:rPr>
+          <w:lang w:eastAsia="en-GB"/>
+        </w:rPr>
+        <w:t xml:space="preserve"> </w:t>
+      </w:r>
+      <w:r>
+        <w:rPr>
+          <w:lang w:eastAsia="en-GB"/>
+        </w:rPr>
+        <w:t>in</w:t>
+      </w:r>
+      <w:r>
+        <w:rPr>
+          <w:lang w:eastAsia="en-GB"/>
+        </w:rPr>
+        <w:t xml:space="preserve"> </w:t>
+      </w:r>
+      <w:r>
+        <w:rPr>
+          <w:lang w:eastAsia="en-GB"/>
+        </w:rPr>
+        <w:t>your</w:t>
+      </w:r>
+      <w:r>
+        <w:rPr>
+          <w:lang w:eastAsia="en-GB"/>
+        </w:rPr>
+        <w:t xml:space="preserve"> </w:t>
+      </w:r>
+      <w:r>
+        <w:rPr>
+          <w:lang w:eastAsia="en-GB"/>
+        </w:rPr>
+        <w:t>filename,</w:t>
+      </w:r>
+      <w:r>
+        <w:rPr>
+          <w:lang w:eastAsia="en-GB"/>
+        </w:rPr>
+        <w:t xml:space="preserve"> </w:t>
+      </w:r>
+      <w:r>
+        <w:rPr>
+          <w:lang w:eastAsia="en-GB"/>
+        </w:rPr>
+        <w:t>the</w:t>
+      </w:r>
+      <w:r>
+        <w:rPr>
+          <w:lang w:eastAsia="en-GB"/>
+        </w:rPr>
+        <w:t xml:space="preserve"> </w:t>
+      </w:r>
+      <w:r>
+        <w:rPr>
+          <w:lang w:eastAsia="en-GB"/>
+        </w:rPr>
+        <w:t>convention</w:t>
+      </w:r>
+      <w:r>
+        <w:rPr>
+          <w:lang w:eastAsia="en-GB"/>
+        </w:rPr>
+        <w:t xml:space="preserve"> </w:t>
+      </w:r>
+      <w:r>
+        <w:rPr>
+          <w:lang w:eastAsia="en-GB"/>
+        </w:rPr>
+        <w:t>is</w:t>
+      </w:r>
+      <w:r>
+        <w:rPr>
+          <w:lang w:eastAsia="en-GB"/>
+        </w:rPr>
+        <w:t xml:space="preserve"> </w:t>
+      </w:r>
+      <w:r>
+        <w:rPr>
+          <w:lang w:eastAsia="en-GB"/>
+        </w:rPr>
+        <w:t>to</w:t>
+      </w:r>
+      <w:r>
+        <w:rPr>
+          <w:lang w:eastAsia="en-GB"/>
+        </w:rPr>
+        <w:t xml:space="preserve"> </w:t>
+      </w:r>
+      <w:r>
+        <w:rPr>
+          <w:lang w:eastAsia="en-GB"/>
+        </w:rPr>
+        <w:t>use</w:t>
+      </w:r>
+      <w:r>
+        <w:rPr>
+          <w:lang w:eastAsia="en-GB"/>
+        </w:rPr>
+        <w:t xml:space="preserve"> </w:t>
+      </w:r>
+      <w:r>
+        <w:rPr>
+          <w:lang w:eastAsia="en-GB"/>
+        </w:rPr>
+        <w:t>an</w:t>
+      </w:r>
+      <w:r>
+        <w:rPr>
+          <w:lang w:eastAsia="en-GB"/>
+        </w:rPr>
+        <w:t xml:space="preserve"> </w:t>
+      </w:r>
+      <w:r>
+        <w:rPr>
+          <w:lang w:eastAsia="en-GB"/>
+        </w:rPr>
+        <w:t>underscore</w:t>
+      </w:r>
+      <w:r>
+        <w:rPr>
+          <w:lang w:eastAsia="en-GB"/>
+        </w:rPr>
+        <w:t xml:space="preserve"> </w:t>
+      </w:r>
+      <w:r>
+        <w:rPr>
+          <w:lang w:eastAsia="en-GB"/>
+        </w:rPr>
+        <w:t>to</w:t>
+      </w:r>
+      <w:r>
+        <w:rPr>
+          <w:lang w:eastAsia="en-GB"/>
+        </w:rPr>
+        <w:t xml:space="preserve"> </w:t>
+      </w:r>
+      <w:r>
+        <w:rPr>
+          <w:lang w:eastAsia="en-GB"/>
+        </w:rPr>
+        <w:t>separate</w:t>
+      </w:r>
+      <w:r>
+        <w:rPr>
+          <w:lang w:eastAsia="en-GB"/>
+        </w:rPr>
+        <w:t xml:space="preserve"> </w:t>
+      </w:r>
+      <w:r>
+        <w:rPr>
+          <w:lang w:eastAsia="en-GB"/>
+        </w:rPr>
+        <w:t>them.</w:t>
+      </w:r>
+      <w:r>
+        <w:rPr>
+          <w:lang w:eastAsia="en-GB"/>
+        </w:rPr>
+        <w:t xml:space="preserve"> </w:t>
+      </w:r>
+      <w:r>
+        <w:rPr>
+          <w:lang w:eastAsia="en-GB"/>
+        </w:rPr>
+        <w:t>For</w:t>
+      </w:r>
+      <w:r>
+        <w:rPr>
+          <w:lang w:eastAsia="en-GB"/>
+        </w:rPr>
+        <w:t xml:space="preserve"> </w:t>
+      </w:r>
+      <w:r>
+        <w:rPr>
+          <w:lang w:eastAsia="en-GB"/>
+        </w:rPr>
+        <w:t>example,</w:t>
+      </w:r>
+      <w:r>
+        <w:rPr>
+          <w:lang w:eastAsia="en-GB"/>
+        </w:rPr>
+        <w:t xml:space="preserve"> </w:t>
+      </w:r>
+      <w:r>
+        <w:rPr>
+          <w:lang w:eastAsia="en-GB"/>
+        </w:rPr>
+        <w:t>use</w:t>
+      </w:r>
+      <w:r>
+        <w:rPr>
+          <w:lang w:eastAsia="en-GB"/>
+        </w:rPr>
+        <w:t xml:space="preserve"> </w:t>
+      </w:r>
       <w:r>
         <w:rPr>
           <w:rStyle w:val="Italic"/>
         </w:rPr>
-        <w:t>rs</w:t>
-      </w:r>
-      <w:proofErr w:type="spellEnd"/>
-      <w:r>
-        <w:rPr>
-          <w:lang w:eastAsia="en-GB"/>
-        </w:rPr>
-        <w:t xml:space="preserve"> </w:t>
-      </w:r>
-      <w:r>
-        <w:rPr>
-          <w:lang w:eastAsia="en-GB"/>
-        </w:rPr>
-        <w:t>extension.</w:t>
-      </w:r>
-      <w:r>
-        <w:rPr>
-          <w:lang w:eastAsia="en-GB"/>
-        </w:rPr>
-        <w:fldChar w:fldCharType="begin"/>
-      </w:r>
-      <w:r>
-        <w:instrText xml:space="preserve"> XE ".rs file extension " </w:instrText>
-      </w:r>
-      <w:r>
-        <w:rPr>
-          <w:lang w:eastAsia="en-GB"/>
-        </w:rPr>
-        <w:fldChar w:fldCharType="end"/>
-      </w:r>
-      <w:r>
-        <w:rPr>
-          <w:lang w:eastAsia="en-GB"/>
-        </w:rPr>
-        <w:t xml:space="preserve"> </w:t>
-      </w:r>
-      <w:r>
-        <w:rPr>
-          <w:lang w:eastAsia="en-GB"/>
-        </w:rPr>
-        <w:fldChar w:fldCharType="begin"/>
-      </w:r>
-      <w:r>
-        <w:instrText xml:space="preserve"> XE "underscore (_):in filenames startRange" </w:instrText>
-      </w:r>
-      <w:r>
-        <w:rPr>
-          <w:lang w:eastAsia="en-GB"/>
-        </w:rPr>
-        <w:fldChar w:fldCharType="end"/>
-      </w:r>
-      <w:r>
-        <w:rPr>
-          <w:lang w:eastAsia="en-GB"/>
-        </w:rPr>
-        <w:fldChar w:fldCharType="begin"/>
-      </w:r>
-      <w:r>
-        <w:instrText xml:space="preserve"> XE "_ (underscore):in filenames startRange" </w:instrText>
-      </w:r>
-      <w:r>
-        <w:rPr>
-          <w:lang w:eastAsia="en-GB"/>
-        </w:rPr>
-        <w:fldChar w:fldCharType="end"/>
-      </w:r>
-      <w:r>
-        <w:rPr>
-          <w:lang w:eastAsia="en-GB"/>
-        </w:rPr>
-        <w:fldChar w:fldCharType="begin"/>
-      </w:r>
-      <w:r>
-        <w:instrText xml:space="preserve"> XE "conventions:filenaming startRange" </w:instrText>
-      </w:r>
-      <w:r>
-        <w:rPr>
-          <w:lang w:eastAsia="en-GB"/>
-        </w:rPr>
-        <w:fldChar w:fldCharType="end"/>
-      </w:r>
-      <w:r>
-        <w:rPr>
-          <w:lang w:eastAsia="en-GB"/>
-        </w:rPr>
-        <w:fldChar w:fldCharType="begin"/>
-      </w:r>
-      <w:r>
-        <w:instrText xml:space="preserve"> XE "filenaming conventions startRange" </w:instrText>
-      </w:r>
-      <w:r>
-        <w:rPr>
-          <w:lang w:eastAsia="en-GB"/>
-        </w:rPr>
-        <w:fldChar w:fldCharType="end"/>
-      </w:r>
-      <w:r>
-        <w:rPr>
-          <w:lang w:eastAsia="en-GB"/>
-        </w:rPr>
-        <w:t>If</w:t>
-      </w:r>
-      <w:r>
-        <w:rPr>
-          <w:lang w:eastAsia="en-GB"/>
-        </w:rPr>
-        <w:t xml:space="preserve"> </w:t>
-      </w:r>
-      <w:r>
-        <w:rPr>
-          <w:lang w:eastAsia="en-GB"/>
-        </w:rPr>
-        <w:t>you’re</w:t>
-      </w:r>
-      <w:r>
-        <w:rPr>
-          <w:lang w:eastAsia="en-GB"/>
-        </w:rPr>
-        <w:t xml:space="preserve"> </w:t>
-      </w:r>
-      <w:r>
-        <w:rPr>
-          <w:lang w:eastAsia="en-GB"/>
-        </w:rPr>
-        <w:t>using</w:t>
-      </w:r>
-      <w:r>
-        <w:rPr>
-          <w:lang w:eastAsia="en-GB"/>
-        </w:rPr>
-        <w:t xml:space="preserve"> </w:t>
-      </w:r>
-      <w:r>
-        <w:rPr>
-          <w:lang w:eastAsia="en-GB"/>
-        </w:rPr>
-        <w:t>more</w:t>
-      </w:r>
-      <w:r>
-        <w:rPr>
-          <w:lang w:eastAsia="en-GB"/>
-        </w:rPr>
-        <w:t xml:space="preserve"> </w:t>
-      </w:r>
-      <w:r>
-        <w:rPr>
-          <w:lang w:eastAsia="en-GB"/>
-        </w:rPr>
-        <w:t>than</w:t>
-      </w:r>
-      <w:r>
-        <w:rPr>
-          <w:lang w:eastAsia="en-GB"/>
-        </w:rPr>
-        <w:t xml:space="preserve"> </w:t>
-      </w:r>
-      <w:r>
-        <w:rPr>
-          <w:lang w:eastAsia="en-GB"/>
-        </w:rPr>
-        <w:t>one</w:t>
-      </w:r>
-      <w:r>
-        <w:rPr>
-          <w:lang w:eastAsia="en-GB"/>
-        </w:rPr>
-        <w:t xml:space="preserve"> </w:t>
-      </w:r>
-      <w:r>
-        <w:rPr>
-          <w:lang w:eastAsia="en-GB"/>
-        </w:rPr>
-        <w:t>word</w:t>
-      </w:r>
-      <w:r>
-        <w:rPr>
-          <w:lang w:eastAsia="en-GB"/>
-        </w:rPr>
-        <w:t xml:space="preserve"> </w:t>
-      </w:r>
-      <w:r>
-        <w:rPr>
-          <w:lang w:eastAsia="en-GB"/>
-        </w:rPr>
-        <w:t>in</w:t>
-      </w:r>
-      <w:r>
-        <w:rPr>
-          <w:lang w:eastAsia="en-GB"/>
-        </w:rPr>
-        <w:t xml:space="preserve"> </w:t>
-      </w:r>
-      <w:r>
-        <w:rPr>
-          <w:lang w:eastAsia="en-GB"/>
-        </w:rPr>
-        <w:t>your</w:t>
-      </w:r>
-      <w:r>
-        <w:rPr>
-          <w:lang w:eastAsia="en-GB"/>
-        </w:rPr>
-        <w:t xml:space="preserve"> </w:t>
-      </w:r>
-      <w:r>
-        <w:rPr>
-          <w:lang w:eastAsia="en-GB"/>
-        </w:rPr>
-        <w:t>filename,</w:t>
-      </w:r>
-      <w:r>
-        <w:rPr>
-          <w:lang w:eastAsia="en-GB"/>
-        </w:rPr>
-        <w:t xml:space="preserve"> </w:t>
-      </w:r>
-      <w:r>
-        <w:rPr>
-          <w:lang w:eastAsia="en-GB"/>
-        </w:rPr>
-        <w:t>the</w:t>
-      </w:r>
-      <w:r>
-        <w:rPr>
-          <w:lang w:eastAsia="en-GB"/>
-        </w:rPr>
-        <w:t xml:space="preserve"> </w:t>
-      </w:r>
-      <w:r>
-        <w:rPr>
-          <w:lang w:eastAsia="en-GB"/>
-        </w:rPr>
-        <w:t>convention</w:t>
-      </w:r>
-      <w:r>
-        <w:rPr>
-          <w:lang w:eastAsia="en-GB"/>
-        </w:rPr>
-        <w:t xml:space="preserve"> </w:t>
-      </w:r>
-      <w:r>
-        <w:rPr>
-          <w:lang w:eastAsia="en-GB"/>
-        </w:rPr>
-        <w:t>is</w:t>
-      </w:r>
-      <w:r>
-        <w:rPr>
-          <w:lang w:eastAsia="en-GB"/>
-        </w:rPr>
-        <w:t xml:space="preserve"> </w:t>
-      </w:r>
-      <w:r>
-        <w:rPr>
-          <w:lang w:eastAsia="en-GB"/>
-        </w:rPr>
-        <w:t>to</w:t>
-      </w:r>
-      <w:r>
-        <w:rPr>
-          <w:lang w:eastAsia="en-GB"/>
-        </w:rPr>
-        <w:t xml:space="preserve"> </w:t>
-      </w:r>
-      <w:r>
-        <w:rPr>
-          <w:lang w:eastAsia="en-GB"/>
-        </w:rPr>
-        <w:t>use</w:t>
-      </w:r>
-      <w:r>
-        <w:rPr>
-          <w:lang w:eastAsia="en-GB"/>
-        </w:rPr>
-        <w:t xml:space="preserve"> </w:t>
-      </w:r>
-      <w:r>
-        <w:rPr>
-          <w:lang w:eastAsia="en-GB"/>
-        </w:rPr>
-        <w:t>an</w:t>
-      </w:r>
-      <w:r>
-        <w:rPr>
-          <w:lang w:eastAsia="en-GB"/>
-        </w:rPr>
-        <w:t xml:space="preserve"> </w:t>
-      </w:r>
-      <w:r>
-        <w:rPr>
-          <w:lang w:eastAsia="en-GB"/>
-        </w:rPr>
-        <w:t>underscore</w:t>
-      </w:r>
-      <w:r>
-        <w:rPr>
-          <w:lang w:eastAsia="en-GB"/>
-        </w:rPr>
-        <w:t xml:space="preserve"> </w:t>
-      </w:r>
-      <w:r>
-        <w:rPr>
-          <w:lang w:eastAsia="en-GB"/>
-        </w:rPr>
-        <w:t>to</w:t>
-      </w:r>
-      <w:r>
-        <w:rPr>
-          <w:lang w:eastAsia="en-GB"/>
-        </w:rPr>
-        <w:t xml:space="preserve"> </w:t>
-      </w:r>
-      <w:r>
-        <w:rPr>
-          <w:lang w:eastAsia="en-GB"/>
-        </w:rPr>
-        <w:t>separate</w:t>
-      </w:r>
-      <w:r>
-        <w:rPr>
-          <w:lang w:eastAsia="en-GB"/>
-        </w:rPr>
-        <w:t xml:space="preserve"> </w:t>
-      </w:r>
-      <w:r>
-        <w:rPr>
-          <w:lang w:eastAsia="en-GB"/>
-        </w:rPr>
-        <w:t>them.</w:t>
-      </w:r>
-      <w:r>
-        <w:rPr>
-          <w:lang w:eastAsia="en-GB"/>
-        </w:rPr>
-        <w:t xml:space="preserve"> </w:t>
-      </w:r>
-      <w:r>
-        <w:rPr>
-          <w:lang w:eastAsia="en-GB"/>
-        </w:rPr>
-        <w:t>For</w:t>
-      </w:r>
-      <w:r>
-        <w:rPr>
-          <w:lang w:eastAsia="en-GB"/>
-        </w:rPr>
-        <w:t xml:space="preserve"> </w:t>
-      </w:r>
-      <w:r>
-        <w:rPr>
-          <w:lang w:eastAsia="en-GB"/>
-        </w:rPr>
-        <w:t>example,</w:t>
-      </w:r>
-      <w:r>
-        <w:rPr>
-          <w:lang w:eastAsia="en-GB"/>
-        </w:rPr>
-        <w:t xml:space="preserve"> </w:t>
-      </w:r>
-      <w:r>
-        <w:rPr>
-          <w:lang w:eastAsia="en-GB"/>
-        </w:rPr>
-        <w:t>use</w:t>
-      </w:r>
-      <w:r>
-        <w:rPr>
-          <w:lang w:eastAsia="en-GB"/>
-        </w:rPr>
-        <w:t xml:space="preserve"> </w:t>
-      </w:r>
-      <w:r>
-        <w:rPr>
-          <w:rStyle w:val="Italic"/>
-        </w:rPr>
         <w:t>hello_world.rs</w:t>
       </w:r>
       <w:r>
@@ -13095,7 +13035,6 @@
         <w:rPr>
           <w:lang w:eastAsia="en-GB"/>
         </w:rPr>
-        <w:lastRenderedPageBreak/>
         <w:t>rather</w:t>
       </w:r>
       <w:r>
@@ -13389,11 +13328,9 @@
       <w:pPr>
         <w:pStyle w:val="Code"/>
       </w:pPr>
-      <w:proofErr w:type="spellStart"/>
       <w:r>
         <w:t>fn</w:t>
       </w:r>
-      <w:proofErr w:type="spellEnd"/>
       <w:r>
         <w:t xml:space="preserve"> </w:t>
       </w:r>
@@ -13661,16 +13598,8 @@
         <w:rPr>
           <w:rStyle w:val="Italic"/>
         </w:rPr>
-        <w:t>~/projects/</w:t>
-      </w:r>
-      <w:proofErr w:type="spellStart"/>
-      <w:r>
-        <w:rPr>
-          <w:rStyle w:val="Italic"/>
-        </w:rPr>
-        <w:t>hello_world</w:t>
-      </w:r>
-      <w:proofErr w:type="spellEnd"/>
+        <w:t>~/projects/hello_world</w:t>
+      </w:r>
       <w:r>
         <w:rPr>
           <w:lang w:eastAsia="en-GB"/>
@@ -13968,6 +13897,7 @@
         <w:rPr>
           <w:lang w:eastAsia="en-GB"/>
         </w:rPr>
+        <w:lastRenderedPageBreak/>
         <w:t>On</w:t>
       </w:r>
       <w:r>
@@ -15014,11 +14944,9 @@
       <w:pPr>
         <w:pStyle w:val="Code"/>
       </w:pPr>
-      <w:proofErr w:type="spellStart"/>
       <w:r>
         <w:t>fn</w:t>
       </w:r>
-      <w:proofErr w:type="spellEnd"/>
       <w:r>
         <w:t xml:space="preserve"> </w:t>
       </w:r>
@@ -16866,7 +16794,6 @@
         <w:rPr>
           <w:lang w:eastAsia="en-GB"/>
         </w:rPr>
-        <w:lastRenderedPageBreak/>
         <w:t>The</w:t>
       </w:r>
       <w:r>
@@ -17442,6 +17369,7 @@
         <w:rPr>
           <w:lang w:eastAsia="en-GB"/>
         </w:rPr>
+        <w:lastRenderedPageBreak/>
         <w:fldChar w:fldCharType="begin"/>
       </w:r>
       <w:r>
@@ -19896,14 +19824,12 @@
         </w:rPr>
         <w:t xml:space="preserve"> </w:t>
       </w:r>
-      <w:proofErr w:type="spellStart"/>
       <w:r>
         <w:rPr>
           <w:rStyle w:val="Literal"/>
         </w:rPr>
         <w:t>gcc</w:t>
       </w:r>
-      <w:proofErr w:type="spellEnd"/>
       <w:r>
         <w:rPr>
           <w:lang w:eastAsia="en-GB"/>
@@ -20807,14 +20733,12 @@
       <w:r>
         <w:t xml:space="preserve"> </w:t>
       </w:r>
-      <w:proofErr w:type="spellStart"/>
       <w:r>
         <w:rPr>
           <w:rStyle w:val="LiteralBold"/>
         </w:rPr>
         <w:t>dir</w:t>
       </w:r>
-      <w:proofErr w:type="spellEnd"/>
       <w:r>
         <w:rPr>
           <w:rStyle w:val="LiteralBold"/>
@@ -21124,27 +21048,289 @@
         <w:rPr>
           <w:rStyle w:val="Italic"/>
         </w:rPr>
-        <w:t>.</w:t>
-      </w:r>
-      <w:proofErr w:type="spellStart"/>
+        <w:t>.rs</w:t>
+      </w:r>
+      <w:r>
+        <w:rPr>
+          <w:lang w:eastAsia="en-GB"/>
+        </w:rPr>
+        <w:t xml:space="preserve"> </w:t>
+      </w:r>
+      <w:r>
+        <w:rPr>
+          <w:lang w:eastAsia="en-GB"/>
+        </w:rPr>
+        <w:t>extension,</w:t>
+      </w:r>
+      <w:r>
+        <w:rPr>
+          <w:lang w:eastAsia="en-GB"/>
+        </w:rPr>
+        <w:t xml:space="preserve"> </w:t>
+      </w:r>
+      <w:r>
+        <w:rPr>
+          <w:lang w:eastAsia="en-GB"/>
+        </w:rPr>
+        <w:t>the</w:t>
+      </w:r>
+      <w:r>
+        <w:rPr>
+          <w:lang w:eastAsia="en-GB"/>
+        </w:rPr>
+        <w:t xml:space="preserve"> </w:t>
+      </w:r>
+      <w:r>
+        <w:rPr>
+          <w:lang w:eastAsia="en-GB"/>
+        </w:rPr>
+        <w:t>executable</w:t>
+      </w:r>
+      <w:r>
+        <w:rPr>
+          <w:lang w:eastAsia="en-GB"/>
+        </w:rPr>
+        <w:t xml:space="preserve"> </w:t>
+      </w:r>
+      <w:r>
+        <w:rPr>
+          <w:lang w:eastAsia="en-GB"/>
+        </w:rPr>
+        <w:t>file</w:t>
+      </w:r>
+      <w:r>
+        <w:rPr>
+          <w:lang w:eastAsia="en-GB"/>
+        </w:rPr>
+        <w:t xml:space="preserve"> </w:t>
+      </w:r>
+      <w:r>
+        <w:rPr>
+          <w:lang w:eastAsia="en-GB"/>
+        </w:rPr>
+        <w:t>(</w:t>
+      </w:r>
       <w:r>
         <w:rPr>
           <w:rStyle w:val="Italic"/>
         </w:rPr>
-        <w:t>rs</w:t>
-      </w:r>
-      <w:proofErr w:type="spellEnd"/>
-      <w:r>
-        <w:rPr>
-          <w:lang w:eastAsia="en-GB"/>
-        </w:rPr>
-        <w:t xml:space="preserve"> </w:t>
-      </w:r>
-      <w:r>
-        <w:rPr>
-          <w:lang w:eastAsia="en-GB"/>
-        </w:rPr>
-        <w:t>extension,</w:t>
+        <w:t>main.exe</w:t>
+      </w:r>
+      <w:r>
+        <w:rPr>
+          <w:lang w:eastAsia="en-GB"/>
+        </w:rPr>
+        <w:t xml:space="preserve"> </w:t>
+      </w:r>
+      <w:r>
+        <w:rPr>
+          <w:lang w:eastAsia="en-GB"/>
+        </w:rPr>
+        <w:t>on</w:t>
+      </w:r>
+      <w:r>
+        <w:rPr>
+          <w:lang w:eastAsia="en-GB"/>
+        </w:rPr>
+        <w:t xml:space="preserve"> </w:t>
+      </w:r>
+      <w:r>
+        <w:rPr>
+          <w:lang w:eastAsia="en-GB"/>
+        </w:rPr>
+        <w:t>Windows,</w:t>
+      </w:r>
+      <w:r>
+        <w:rPr>
+          <w:lang w:eastAsia="en-GB"/>
+        </w:rPr>
+        <w:t xml:space="preserve"> </w:t>
+      </w:r>
+      <w:r>
+        <w:rPr>
+          <w:lang w:eastAsia="en-GB"/>
+        </w:rPr>
+        <w:t>but</w:t>
+      </w:r>
+      <w:r>
+        <w:rPr>
+          <w:lang w:eastAsia="en-GB"/>
+        </w:rPr>
+        <w:t xml:space="preserve"> </w:t>
+      </w:r>
+      <w:r>
+        <w:rPr>
+          <w:rStyle w:val="Italic"/>
+        </w:rPr>
+        <w:t>main</w:t>
+      </w:r>
+      <w:r>
+        <w:rPr>
+          <w:lang w:eastAsia="en-GB"/>
+        </w:rPr>
+        <w:t xml:space="preserve"> </w:t>
+      </w:r>
+      <w:r>
+        <w:rPr>
+          <w:lang w:eastAsia="en-GB"/>
+        </w:rPr>
+        <w:t>on</w:t>
+      </w:r>
+      <w:r>
+        <w:rPr>
+          <w:lang w:eastAsia="en-GB"/>
+        </w:rPr>
+        <w:t xml:space="preserve"> </w:t>
+      </w:r>
+      <w:r>
+        <w:rPr>
+          <w:lang w:eastAsia="en-GB"/>
+        </w:rPr>
+        <w:t>all</w:t>
+      </w:r>
+      <w:r>
+        <w:rPr>
+          <w:lang w:eastAsia="en-GB"/>
+        </w:rPr>
+        <w:t xml:space="preserve"> </w:t>
+      </w:r>
+      <w:r>
+        <w:rPr>
+          <w:lang w:eastAsia="en-GB"/>
+        </w:rPr>
+        <w:t>other</w:t>
+      </w:r>
+      <w:r>
+        <w:rPr>
+          <w:lang w:eastAsia="en-GB"/>
+        </w:rPr>
+        <w:t xml:space="preserve"> </w:t>
+      </w:r>
+      <w:r>
+        <w:rPr>
+          <w:lang w:eastAsia="en-GB"/>
+        </w:rPr>
+        <w:t>platforms),</w:t>
+      </w:r>
+      <w:r>
+        <w:rPr>
+          <w:lang w:eastAsia="en-GB"/>
+        </w:rPr>
+        <w:t xml:space="preserve"> </w:t>
+      </w:r>
+      <w:r>
+        <w:rPr>
+          <w:lang w:eastAsia="en-GB"/>
+        </w:rPr>
+        <w:t>and,</w:t>
+      </w:r>
+      <w:r>
+        <w:rPr>
+          <w:lang w:eastAsia="en-GB"/>
+        </w:rPr>
+        <w:t xml:space="preserve"> </w:t>
+      </w:r>
+      <w:r>
+        <w:rPr>
+          <w:lang w:eastAsia="en-GB"/>
+        </w:rPr>
+        <w:t>when</w:t>
+      </w:r>
+      <w:r>
+        <w:rPr>
+          <w:lang w:eastAsia="en-GB"/>
+        </w:rPr>
+        <w:t xml:space="preserve"> </w:t>
+      </w:r>
+      <w:r>
+        <w:rPr>
+          <w:lang w:eastAsia="en-GB"/>
+        </w:rPr>
+        <w:t>using</w:t>
+      </w:r>
+      <w:r>
+        <w:rPr>
+          <w:lang w:eastAsia="en-GB"/>
+        </w:rPr>
+        <w:t xml:space="preserve"> </w:t>
+      </w:r>
+      <w:r>
+        <w:rPr>
+          <w:lang w:eastAsia="en-GB"/>
+        </w:rPr>
+        <w:t>Windows,</w:t>
+      </w:r>
+      <w:r>
+        <w:rPr>
+          <w:lang w:eastAsia="en-GB"/>
+        </w:rPr>
+        <w:t xml:space="preserve"> </w:t>
+      </w:r>
+      <w:r>
+        <w:rPr>
+          <w:lang w:eastAsia="en-GB"/>
+        </w:rPr>
+        <w:t>a</w:t>
+      </w:r>
+      <w:r>
+        <w:rPr>
+          <w:lang w:eastAsia="en-GB"/>
+        </w:rPr>
+        <w:t xml:space="preserve"> </w:t>
+      </w:r>
+      <w:r>
+        <w:rPr>
+          <w:lang w:eastAsia="en-GB"/>
+        </w:rPr>
+        <w:t>file</w:t>
+      </w:r>
+      <w:r>
+        <w:rPr>
+          <w:lang w:eastAsia="en-GB"/>
+        </w:rPr>
+        <w:t xml:space="preserve"> </w:t>
+      </w:r>
+      <w:r>
+        <w:rPr>
+          <w:lang w:eastAsia="en-GB"/>
+        </w:rPr>
+        <w:t>containing</w:t>
+      </w:r>
+      <w:r>
+        <w:rPr>
+          <w:lang w:eastAsia="en-GB"/>
+        </w:rPr>
+        <w:t xml:space="preserve"> </w:t>
+      </w:r>
+      <w:r>
+        <w:rPr>
+          <w:lang w:eastAsia="en-GB"/>
+        </w:rPr>
+        <w:t>debugging</w:t>
+      </w:r>
+      <w:r>
+        <w:rPr>
+          <w:lang w:eastAsia="en-GB"/>
+        </w:rPr>
+        <w:t xml:space="preserve"> </w:t>
+      </w:r>
+      <w:r>
+        <w:rPr>
+          <w:lang w:eastAsia="en-GB"/>
+        </w:rPr>
+        <w:t>information</w:t>
+      </w:r>
+      <w:r>
+        <w:rPr>
+          <w:lang w:eastAsia="en-GB"/>
+        </w:rPr>
+        <w:t xml:space="preserve"> </w:t>
+      </w:r>
+      <w:r>
+        <w:rPr>
+          <w:lang w:eastAsia="en-GB"/>
+        </w:rPr>
+        <w:t>with</w:t>
       </w:r>
       <w:r>
         <w:rPr>
@@ -21166,288 +21352,10 @@
       </w:r>
       <w:r>
         <w:rPr>
-          <w:lang w:eastAsia="en-GB"/>
-        </w:rPr>
-        <w:t>executable</w:t>
-      </w:r>
-      <w:r>
-        <w:rPr>
-          <w:lang w:eastAsia="en-GB"/>
-        </w:rPr>
-        <w:t xml:space="preserve"> </w:t>
-      </w:r>
-      <w:r>
-        <w:rPr>
-          <w:lang w:eastAsia="en-GB"/>
-        </w:rPr>
-        <w:t>file</w:t>
-      </w:r>
-      <w:r>
-        <w:rPr>
-          <w:lang w:eastAsia="en-GB"/>
-        </w:rPr>
-        <w:t xml:space="preserve"> </w:t>
-      </w:r>
-      <w:r>
-        <w:rPr>
-          <w:lang w:eastAsia="en-GB"/>
-        </w:rPr>
-        <w:t>(</w:t>
-      </w:r>
-      <w:r>
-        <w:rPr>
           <w:rStyle w:val="Italic"/>
         </w:rPr>
-        <w:t>main.exe</w:t>
-      </w:r>
-      <w:r>
-        <w:rPr>
-          <w:lang w:eastAsia="en-GB"/>
-        </w:rPr>
-        <w:t xml:space="preserve"> </w:t>
-      </w:r>
-      <w:r>
-        <w:rPr>
-          <w:lang w:eastAsia="en-GB"/>
-        </w:rPr>
-        <w:t>on</w:t>
-      </w:r>
-      <w:r>
-        <w:rPr>
-          <w:lang w:eastAsia="en-GB"/>
-        </w:rPr>
-        <w:t xml:space="preserve"> </w:t>
-      </w:r>
-      <w:r>
-        <w:rPr>
-          <w:lang w:eastAsia="en-GB"/>
-        </w:rPr>
-        <w:t>Windows,</w:t>
-      </w:r>
-      <w:r>
-        <w:rPr>
-          <w:lang w:eastAsia="en-GB"/>
-        </w:rPr>
-        <w:t xml:space="preserve"> </w:t>
-      </w:r>
-      <w:r>
-        <w:rPr>
-          <w:lang w:eastAsia="en-GB"/>
-        </w:rPr>
-        <w:t>but</w:t>
-      </w:r>
-      <w:r>
-        <w:rPr>
-          <w:lang w:eastAsia="en-GB"/>
-        </w:rPr>
-        <w:t xml:space="preserve"> </w:t>
-      </w:r>
-      <w:r>
-        <w:rPr>
-          <w:rStyle w:val="Italic"/>
-        </w:rPr>
-        <w:t>main</w:t>
-      </w:r>
-      <w:r>
-        <w:rPr>
-          <w:lang w:eastAsia="en-GB"/>
-        </w:rPr>
-        <w:t xml:space="preserve"> </w:t>
-      </w:r>
-      <w:r>
-        <w:rPr>
-          <w:lang w:eastAsia="en-GB"/>
-        </w:rPr>
-        <w:t>on</w:t>
-      </w:r>
-      <w:r>
-        <w:rPr>
-          <w:lang w:eastAsia="en-GB"/>
-        </w:rPr>
-        <w:t xml:space="preserve"> </w:t>
-      </w:r>
-      <w:r>
-        <w:rPr>
-          <w:lang w:eastAsia="en-GB"/>
-        </w:rPr>
-        <w:t>all</w:t>
-      </w:r>
-      <w:r>
-        <w:rPr>
-          <w:lang w:eastAsia="en-GB"/>
-        </w:rPr>
-        <w:t xml:space="preserve"> </w:t>
-      </w:r>
-      <w:r>
-        <w:rPr>
-          <w:lang w:eastAsia="en-GB"/>
-        </w:rPr>
-        <w:t>other</w:t>
-      </w:r>
-      <w:r>
-        <w:rPr>
-          <w:lang w:eastAsia="en-GB"/>
-        </w:rPr>
-        <w:t xml:space="preserve"> </w:t>
-      </w:r>
-      <w:r>
-        <w:rPr>
-          <w:lang w:eastAsia="en-GB"/>
-        </w:rPr>
-        <w:t>platforms),</w:t>
-      </w:r>
-      <w:r>
-        <w:rPr>
-          <w:lang w:eastAsia="en-GB"/>
-        </w:rPr>
-        <w:t xml:space="preserve"> </w:t>
-      </w:r>
-      <w:r>
-        <w:rPr>
-          <w:lang w:eastAsia="en-GB"/>
-        </w:rPr>
-        <w:t>and,</w:t>
-      </w:r>
-      <w:r>
-        <w:rPr>
-          <w:lang w:eastAsia="en-GB"/>
-        </w:rPr>
-        <w:t xml:space="preserve"> </w:t>
-      </w:r>
-      <w:r>
-        <w:rPr>
-          <w:lang w:eastAsia="en-GB"/>
-        </w:rPr>
-        <w:t>when</w:t>
-      </w:r>
-      <w:r>
-        <w:rPr>
-          <w:lang w:eastAsia="en-GB"/>
-        </w:rPr>
-        <w:t xml:space="preserve"> </w:t>
-      </w:r>
-      <w:r>
-        <w:rPr>
-          <w:lang w:eastAsia="en-GB"/>
-        </w:rPr>
-        <w:t>using</w:t>
-      </w:r>
-      <w:r>
-        <w:rPr>
-          <w:lang w:eastAsia="en-GB"/>
-        </w:rPr>
-        <w:t xml:space="preserve"> </w:t>
-      </w:r>
-      <w:r>
-        <w:rPr>
-          <w:lang w:eastAsia="en-GB"/>
-        </w:rPr>
-        <w:t>Windows,</w:t>
-      </w:r>
-      <w:r>
-        <w:rPr>
-          <w:lang w:eastAsia="en-GB"/>
-        </w:rPr>
-        <w:t xml:space="preserve"> </w:t>
-      </w:r>
-      <w:r>
-        <w:rPr>
-          <w:lang w:eastAsia="en-GB"/>
-        </w:rPr>
-        <w:t>a</w:t>
-      </w:r>
-      <w:r>
-        <w:rPr>
-          <w:lang w:eastAsia="en-GB"/>
-        </w:rPr>
-        <w:t xml:space="preserve"> </w:t>
-      </w:r>
-      <w:r>
-        <w:rPr>
-          <w:lang w:eastAsia="en-GB"/>
-        </w:rPr>
-        <w:t>file</w:t>
-      </w:r>
-      <w:r>
-        <w:rPr>
-          <w:lang w:eastAsia="en-GB"/>
-        </w:rPr>
-        <w:t xml:space="preserve"> </w:t>
-      </w:r>
-      <w:r>
-        <w:rPr>
-          <w:lang w:eastAsia="en-GB"/>
-        </w:rPr>
-        <w:t>containing</w:t>
-      </w:r>
-      <w:r>
-        <w:rPr>
-          <w:lang w:eastAsia="en-GB"/>
-        </w:rPr>
-        <w:t xml:space="preserve"> </w:t>
-      </w:r>
-      <w:r>
-        <w:rPr>
-          <w:lang w:eastAsia="en-GB"/>
-        </w:rPr>
-        <w:t>debugging</w:t>
-      </w:r>
-      <w:r>
-        <w:rPr>
-          <w:lang w:eastAsia="en-GB"/>
-        </w:rPr>
-        <w:t xml:space="preserve"> </w:t>
-      </w:r>
-      <w:r>
-        <w:rPr>
-          <w:lang w:eastAsia="en-GB"/>
-        </w:rPr>
-        <w:t>information</w:t>
-      </w:r>
-      <w:r>
-        <w:rPr>
-          <w:lang w:eastAsia="en-GB"/>
-        </w:rPr>
-        <w:t xml:space="preserve"> </w:t>
-      </w:r>
-      <w:r>
-        <w:rPr>
-          <w:lang w:eastAsia="en-GB"/>
-        </w:rPr>
-        <w:t>with</w:t>
-      </w:r>
-      <w:r>
-        <w:rPr>
-          <w:lang w:eastAsia="en-GB"/>
-        </w:rPr>
-        <w:t xml:space="preserve"> </w:t>
-      </w:r>
-      <w:r>
-        <w:rPr>
-          <w:lang w:eastAsia="en-GB"/>
-        </w:rPr>
-        <w:t>the</w:t>
-      </w:r>
-      <w:r>
-        <w:rPr>
-          <w:lang w:eastAsia="en-GB"/>
-        </w:rPr>
-        <w:t xml:space="preserve"> </w:t>
-      </w:r>
-      <w:r>
-        <w:rPr>
-          <w:rStyle w:val="Italic"/>
-        </w:rPr>
-        <w:t>.</w:t>
-      </w:r>
-      <w:proofErr w:type="spellStart"/>
-      <w:r>
-        <w:rPr>
-          <w:rStyle w:val="Italic"/>
-        </w:rPr>
-        <w:t>pdb</w:t>
-      </w:r>
-      <w:proofErr w:type="spellEnd"/>
+        <w:t>.pdb</w:t>
+      </w:r>
       <w:r>
         <w:rPr>
           <w:lang w:eastAsia="en-GB"/>
@@ -21619,7 +21527,6 @@
         <w:pStyle w:val="Code"/>
       </w:pPr>
       <w:r>
-        <w:lastRenderedPageBreak/>
         <w:t>$</w:t>
       </w:r>
       <w:r>
@@ -21703,6 +21610,7 @@
         <w:rPr>
           <w:lang w:eastAsia="en-GB"/>
         </w:rPr>
+        <w:lastRenderedPageBreak/>
         <w:t>If</w:t>
       </w:r>
       <w:r>
@@ -22701,16 +22609,26 @@
         <w:rPr>
           <w:rStyle w:val="Italic"/>
         </w:rPr>
-        <w:t>.</w:t>
-      </w:r>
-      <w:proofErr w:type="spellStart"/>
+        <w:t>.rb</w:t>
+      </w:r>
+      <w:r>
+        <w:rPr>
+          <w:lang w:eastAsia="en-GB"/>
+        </w:rPr>
+        <w:t>,</w:t>
+      </w:r>
+      <w:r>
+        <w:rPr>
+          <w:lang w:eastAsia="en-GB"/>
+        </w:rPr>
+        <w:t xml:space="preserve"> </w:t>
+      </w:r>
       <w:r>
         <w:rPr>
           <w:rStyle w:val="Italic"/>
         </w:rPr>
-        <w:t>rb</w:t>
-      </w:r>
-      <w:proofErr w:type="spellEnd"/>
+        <w:t>.py</w:t>
+      </w:r>
       <w:r>
         <w:rPr>
           <w:lang w:eastAsia="en-GB"/>
@@ -22725,56 +22643,22 @@
       </w:r>
       <w:r>
         <w:rPr>
+          <w:lang w:eastAsia="en-GB"/>
+        </w:rPr>
+        <w:t>or</w:t>
+      </w:r>
+      <w:r>
+        <w:rPr>
+          <w:lang w:eastAsia="en-GB"/>
+        </w:rPr>
+        <w:t xml:space="preserve"> </w:t>
+      </w:r>
+      <w:r>
+        <w:rPr>
           <w:rStyle w:val="Italic"/>
         </w:rPr>
-        <w:t>.</w:t>
-      </w:r>
-      <w:proofErr w:type="spellStart"/>
-      <w:r>
-        <w:rPr>
-          <w:rStyle w:val="Italic"/>
-        </w:rPr>
-        <w:t>py</w:t>
-      </w:r>
-      <w:proofErr w:type="spellEnd"/>
-      <w:r>
-        <w:rPr>
-          <w:lang w:eastAsia="en-GB"/>
-        </w:rPr>
-        <w:t>,</w:t>
-      </w:r>
-      <w:r>
-        <w:rPr>
-          <w:lang w:eastAsia="en-GB"/>
-        </w:rPr>
-        <w:t xml:space="preserve"> </w:t>
-      </w:r>
-      <w:r>
-        <w:rPr>
-          <w:lang w:eastAsia="en-GB"/>
-        </w:rPr>
-        <w:t>or</w:t>
-      </w:r>
-      <w:r>
-        <w:rPr>
-          <w:lang w:eastAsia="en-GB"/>
-        </w:rPr>
-        <w:t xml:space="preserve"> </w:t>
-      </w:r>
-      <w:r>
-        <w:rPr>
-          <w:rStyle w:val="Italic"/>
-        </w:rPr>
-        <w:t>.</w:t>
-      </w:r>
-      <w:proofErr w:type="spellStart"/>
-      <w:r>
-        <w:rPr>
-          <w:rStyle w:val="Italic"/>
-        </w:rPr>
-        <w:t>js</w:t>
-      </w:r>
-      <w:proofErr w:type="spellEnd"/>
+        <w:t>.js</w:t>
+      </w:r>
       <w:r>
         <w:rPr>
           <w:lang w:eastAsia="en-GB"/>
@@ -26479,6 +26363,7 @@
         <w:rPr>
           <w:lang w:eastAsia="en-GB"/>
         </w:rPr>
+        <w:lastRenderedPageBreak/>
         <w:fldChar w:fldCharType="begin"/>
       </w:r>
       <w:r>
@@ -27044,7 +26929,6 @@
         <w:pStyle w:val="Code"/>
       </w:pPr>
       <w:r>
-        <w:lastRenderedPageBreak/>
         <w:t>$</w:t>
       </w:r>
       <w:r>
@@ -28346,21 +28230,7 @@
         <w:rPr>
           <w:rStyle w:val="Literal"/>
         </w:rPr>
-        <w:t>--</w:t>
-      </w:r>
-      <w:proofErr w:type="spellStart"/>
-      <w:r>
-        <w:rPr>
-          <w:rStyle w:val="Literal"/>
-        </w:rPr>
-        <w:t>vcs</w:t>
-      </w:r>
-      <w:proofErr w:type="spellEnd"/>
-      <w:r>
-        <w:rPr>
-          <w:rStyle w:val="Literal"/>
-        </w:rPr>
-        <w:t>=git</w:t>
+        <w:t>--vcs=git</w:t>
       </w:r>
       <w:r>
         <w:rPr>
@@ -28737,16 +28607,8 @@
         <w:rPr>
           <w:rStyle w:val="Literal"/>
         </w:rPr>
-        <w:t>--</w:t>
-      </w:r>
-      <w:proofErr w:type="spellStart"/>
-      <w:r>
-        <w:rPr>
-          <w:rStyle w:val="Literal"/>
-        </w:rPr>
-        <w:t>vcs</w:t>
-      </w:r>
-      <w:proofErr w:type="spellEnd"/>
+        <w:t>--vcs</w:t>
+      </w:r>
       <w:r>
         <w:rPr>
           <w:lang w:eastAsia="en-GB"/>
@@ -30281,6 +30143,7 @@
         <w:rPr>
           <w:rStyle w:val="Literal"/>
         </w:rPr>
+        <w:lastRenderedPageBreak/>
         <w:t>edition</w:t>
       </w:r>
       <w:r>
@@ -31191,11 +31054,9 @@
       <w:pPr>
         <w:pStyle w:val="Code"/>
       </w:pPr>
-      <w:proofErr w:type="spellStart"/>
       <w:r>
         <w:t>fn</w:t>
       </w:r>
-      <w:proofErr w:type="spellEnd"/>
       <w:r>
         <w:t xml:space="preserve"> </w:t>
       </w:r>
@@ -31231,7 +31092,6 @@
         <w:pStyle w:val="Code"/>
       </w:pPr>
       <w:r>
-        <w:lastRenderedPageBreak/>
         <w:t>}</w:t>
       </w:r>
     </w:p>
@@ -33546,13 +33406,8 @@
       <w:r>
         <w:t xml:space="preserve"> </w:t>
       </w:r>
-      <w:proofErr w:type="spellStart"/>
-      <w:r>
-        <w:t>debuginfo</w:t>
-      </w:r>
-      <w:proofErr w:type="spellEnd"/>
-      <w:r>
-        <w:t>]</w:t>
+      <w:r>
+        <w:t>debuginfo]</w:t>
       </w:r>
       <w:r>
         <w:t xml:space="preserve"> </w:t>
@@ -34153,6 +34008,7 @@
         <w:pStyle w:val="Code"/>
       </w:pPr>
       <w:r>
+        <w:lastRenderedPageBreak/>
         <w:t>$</w:t>
       </w:r>
       <w:r>
@@ -35688,13 +35544,8 @@
       <w:r>
         <w:t xml:space="preserve"> </w:t>
       </w:r>
-      <w:proofErr w:type="spellStart"/>
-      <w:r>
-        <w:t>debuginfo</w:t>
-      </w:r>
-      <w:proofErr w:type="spellEnd"/>
-      <w:r>
-        <w:t>]</w:t>
+      <w:r>
+        <w:t>debuginfo]</w:t>
       </w:r>
       <w:r>
         <w:t xml:space="preserve"> </w:t>
@@ -36119,7 +35970,6 @@
         <w:rPr>
           <w:lang w:eastAsia="en-GB"/>
         </w:rPr>
-        <w:lastRenderedPageBreak/>
         <w:t>Notice</w:t>
       </w:r>
       <w:r>
@@ -36854,13 +36704,8 @@
       <w:r>
         <w:t xml:space="preserve"> </w:t>
       </w:r>
-      <w:proofErr w:type="spellStart"/>
-      <w:r>
-        <w:t>debuginfo</w:t>
-      </w:r>
-      <w:proofErr w:type="spellEnd"/>
-      <w:r>
-        <w:t>]</w:t>
+      <w:r>
+        <w:t>debuginfo]</w:t>
       </w:r>
       <w:r>
         <w:t xml:space="preserve"> </w:t>
@@ -37348,13 +37193,8 @@
       <w:r>
         <w:t xml:space="preserve"> </w:t>
       </w:r>
-      <w:proofErr w:type="spellStart"/>
-      <w:r>
-        <w:t>debuginfo</w:t>
-      </w:r>
-      <w:proofErr w:type="spellEnd"/>
-      <w:r>
-        <w:t>]</w:t>
+      <w:r>
+        <w:t>debuginfo]</w:t>
       </w:r>
       <w:r>
         <w:t xml:space="preserve"> </w:t>
@@ -38400,7 +38240,11 @@
         <w:fldChar w:fldCharType="begin"/>
       </w:r>
       <w:r>
-        <w:instrText xml:space="preserve"> XE "Cargo:commands:build endRange" </w:instrText>
+        <w:instrText xml:space="preserve"> XE </w:instrText>
+      </w:r>
+      <w:r>
+        <w:lastRenderedPageBreak/>
+        <w:instrText xml:space="preserve">"Cargo:commands:build endRange" </w:instrText>
       </w:r>
       <w:r>
         <w:rPr>
@@ -40856,7 +40700,6 @@
         <w:rPr>
           <w:lang w:eastAsia="en-GB"/>
         </w:rPr>
-        <w:lastRenderedPageBreak/>
         <w:t>you’ll</w:t>
       </w:r>
       <w:r>
@@ -42685,16 +42528,8 @@
         <w:rPr>
           <w:rStyle w:val="LiteralBold"/>
         </w:rPr>
-        <w:t>example.org/</w:t>
-      </w:r>
-      <w:proofErr w:type="spellStart"/>
-      <w:r>
-        <w:rPr>
-          <w:rStyle w:val="LiteralBold"/>
-        </w:rPr>
-        <w:t>someproject</w:t>
-      </w:r>
-      <w:proofErr w:type="spellEnd"/>
+        <w:t>example.org/someproject</w:t>
+      </w:r>
     </w:p>
     <w:p>
       <w:pPr>
@@ -42721,14 +42556,12 @@
         </w:rPr>
         <w:t xml:space="preserve"> </w:t>
       </w:r>
-      <w:proofErr w:type="spellStart"/>
       <w:r>
         <w:rPr>
           <w:rStyle w:val="LiteralBold"/>
         </w:rPr>
         <w:t>someproject</w:t>
       </w:r>
-      <w:proofErr w:type="spellEnd"/>
     </w:p>
     <w:p>
       <w:pPr>
@@ -42738,6 +42571,7 @@
         </w:rPr>
       </w:pPr>
       <w:r>
+        <w:lastRenderedPageBreak/>
         <w:t>$</w:t>
       </w:r>
       <w:r>

</xml_diff>

<commit_message>
Update ch01 nostarch docx from src md; sending back to nostarch
</commit_message>
<xml_diff>
--- a/nostarch/docx/chapter01.docx
+++ b/nostarch/docx/chapter01.docx
@@ -3652,28 +3652,15 @@
         <w:pStyle w:val="Code"/>
       </w:pPr>
       <w:r>
+        <w:t>[dependencies]</w:t>
+      </w:r>
+    </w:p>
+    <w:p>
+      <w:pPr>
+        <w:pStyle w:val="CodeListingCaption"/>
+      </w:pPr>
+      <w:r>
         <w:lastRenderedPageBreak/>
-        <w:t># See more keys and their definitions at https://doc.rust-lang.org/cargo/reference/manifest.html</w:t>
-      </w:r>
-    </w:p>
-    <w:p>
-      <w:pPr>
-        <w:pStyle w:val="Code"/>
-      </w:pPr>
-    </w:p>
-    <w:p>
-      <w:pPr>
-        <w:pStyle w:val="Code"/>
-      </w:pPr>
-      <w:r>
-        <w:t>[dependencies]</w:t>
-      </w:r>
-    </w:p>
-    <w:p>
-      <w:pPr>
-        <w:pStyle w:val="CodeListingCaption"/>
-      </w:pPr>
-      <w:r>
         <w:t xml:space="preserve">Contents of </w:t>
       </w:r>
       <w:proofErr w:type="spellStart"/>
@@ -4021,7 +4008,6 @@
           <w:rPr>
             <w:rStyle w:val="Italic"/>
           </w:rPr>
-          <w:lastRenderedPageBreak/>
           <w:t>Cargo.toml</w:t>
         </w:r>
         <w:proofErr w:type="spellEnd"/>
@@ -4058,6 +4044,7 @@
         <w:pStyle w:val="HeadB"/>
       </w:pPr>
       <w:r>
+        <w:lastRenderedPageBreak/>
         <w:fldChar w:fldCharType="begin"/>
       </w:r>
       <w:r>
@@ -4459,18 +4446,15 @@
       </w:r>
       <w:proofErr w:type="spellEnd"/>
       <w:r>
-        <w:t xml:space="preserve">. Cargo figured out that the files </w:t>
-      </w:r>
+        <w:t>. Cargo figured out that the files hadn’t changed, so it didn’t rebuild but just ran the binary. If you had modified your source code, Cargo would have rebuilt the project before running it, and you would have seen this output:</w:t>
+      </w:r>
+    </w:p>
+    <w:p>
+      <w:pPr>
+        <w:pStyle w:val="Code"/>
+      </w:pPr>
       <w:r>
         <w:lastRenderedPageBreak/>
-        <w:t>hadn’t changed, so it didn’t rebuild but just ran the binary. If you had modified your source code, Cargo would have rebuilt the project before running it, and you would have seen this output:</w:t>
-      </w:r>
-    </w:p>
-    <w:p>
-      <w:pPr>
-        <w:pStyle w:val="Code"/>
-      </w:pPr>
-      <w:r>
         <w:t xml:space="preserve">$ </w:t>
       </w:r>
       <w:r>
@@ -4782,70 +4766,73 @@
         <w:spacing w:before="120"/>
       </w:pPr>
       <w:r>
+        <w:fldChar w:fldCharType="begin"/>
+      </w:r>
+      <w:r>
+        <w:instrText xml:space="preserve"> XE "compiling:in release mode: " </w:instrText>
+      </w:r>
+      <w:r>
+        <w:fldChar w:fldCharType="end"/>
+      </w:r>
+      <w:r>
+        <w:fldChar w:fldCharType="begin"/>
+      </w:r>
+      <w:r>
+        <w:instrText xml:space="preserve"> XE "release mode: " </w:instrText>
+      </w:r>
+      <w:r>
+        <w:fldChar w:fldCharType="end"/>
+      </w:r>
+      <w:r>
+        <w:fldChar w:fldCharType="begin"/>
+      </w:r>
+      <w:r>
+        <w:instrText xml:space="preserve"> XE "optimizations: " </w:instrText>
+      </w:r>
+      <w:r>
+        <w:fldChar w:fldCharType="end"/>
+      </w:r>
+      <w:r>
+        <w:t>Building for Release</w:t>
+      </w:r>
+    </w:p>
+    <w:p>
+      <w:pPr>
+        <w:pStyle w:val="Body"/>
+      </w:pPr>
+      <w:r>
+        <w:t xml:space="preserve">When your project is finally ready for release, you can use </w:t>
+      </w:r>
+      <w:r>
+        <w:rPr>
+          <w:rStyle w:val="Literal"/>
+        </w:rPr>
+        <w:t>cargo build --release</w:t>
+      </w:r>
+      <w:r>
+        <w:t xml:space="preserve"> to compile it with optimizations. This command will create an executable in </w:t>
+      </w:r>
+      <w:r>
+        <w:rPr>
+          <w:rStyle w:val="Italic"/>
+        </w:rPr>
+        <w:t>target/release</w:t>
+      </w:r>
+      <w:r>
+        <w:t xml:space="preserve"> instead of </w:t>
+      </w:r>
+      <w:r>
+        <w:rPr>
+          <w:rStyle w:val="Italic"/>
+        </w:rPr>
+        <w:t>target/debug</w:t>
+      </w:r>
+      <w:r>
+        <w:t xml:space="preserve">. The optimizations make </w:t>
+      </w:r>
+      <w:r>
         <w:lastRenderedPageBreak/>
-        <w:fldChar w:fldCharType="begin"/>
-      </w:r>
-      <w:r>
-        <w:instrText xml:space="preserve"> XE "compiling:in release mode: " </w:instrText>
-      </w:r>
-      <w:r>
-        <w:fldChar w:fldCharType="end"/>
-      </w:r>
-      <w:r>
-        <w:fldChar w:fldCharType="begin"/>
-      </w:r>
-      <w:r>
-        <w:instrText xml:space="preserve"> XE "release mode: " </w:instrText>
-      </w:r>
-      <w:r>
-        <w:fldChar w:fldCharType="end"/>
-      </w:r>
-      <w:r>
-        <w:fldChar w:fldCharType="begin"/>
-      </w:r>
-      <w:r>
-        <w:instrText xml:space="preserve"> XE "optimizations: " </w:instrText>
-      </w:r>
-      <w:r>
-        <w:fldChar w:fldCharType="end"/>
-      </w:r>
-      <w:r>
-        <w:t>Building for Release</w:t>
-      </w:r>
-    </w:p>
-    <w:p>
-      <w:pPr>
-        <w:pStyle w:val="Body"/>
-      </w:pPr>
-      <w:r>
-        <w:t xml:space="preserve">When your project is finally ready for release, you can use </w:t>
-      </w:r>
-      <w:r>
-        <w:rPr>
-          <w:rStyle w:val="Literal"/>
-        </w:rPr>
-        <w:t>cargo build --release</w:t>
-      </w:r>
-      <w:r>
-        <w:t xml:space="preserve"> to compile it with optimizations. This command will create an executable in </w:t>
-      </w:r>
-      <w:r>
-        <w:rPr>
-          <w:rStyle w:val="Italic"/>
-        </w:rPr>
-        <w:t>target/release</w:t>
-      </w:r>
-      <w:r>
-        <w:t xml:space="preserve"> instead of </w:t>
-      </w:r>
-      <w:r>
-        <w:rPr>
-          <w:rStyle w:val="Italic"/>
-        </w:rPr>
-        <w:t>target/debug</w:t>
-      </w:r>
-      <w:r>
-        <w:t xml:space="preserve">. The optimizations make your Rust code run faster, but turning them on lengthens the time it takes for your program to compile. This is why there are two different profiles: one for development, when you want to rebuild quickly and often, and another for building the final program you’ll give to a user that won’t be rebuilt repeatedly and that will run as fast as possible. If you’re benchmarking your code’s running time, be sure to run </w:t>
+        <w:t xml:space="preserve">your Rust code run faster, but turning them on lengthens the time it takes for your program to compile. This is why there are two different profiles: one for development, when you want to rebuild quickly and often, and another for building the final program you’ll give to a user that won’t be rebuilt repeatedly and that will run as fast as possible. If you’re benchmarking your code’s running time, be sure to run </w:t>
       </w:r>
       <w:r>
         <w:rPr>
@@ -5094,25 +5081,28 @@
         <w:pStyle w:val="ListBullet"/>
       </w:pPr>
       <w:r>
+        <w:t>Create and run a new project using the conventions of Cargo</w:t>
+      </w:r>
+    </w:p>
+    <w:p>
+      <w:pPr>
+        <w:pStyle w:val="Body"/>
+      </w:pPr>
+      <w:r>
+        <w:t xml:space="preserve">This is a great time to build a more substantial program to get used to reading and writing Rust code. So, in </w:t>
+      </w:r>
+      <w:r>
+        <w:rPr>
+          <w:rStyle w:val="Xref"/>
+        </w:rPr>
+        <w:t>Chapter 2</w:t>
+      </w:r>
+      <w:r>
+        <w:t xml:space="preserve">, we’ll build a guessing game program. If you would rather start by learning how </w:t>
+      </w:r>
+      <w:r>
         <w:lastRenderedPageBreak/>
-        <w:t>Create and run a new project using the conventions of Cargo</w:t>
-      </w:r>
-    </w:p>
-    <w:p>
-      <w:pPr>
-        <w:pStyle w:val="Body"/>
-      </w:pPr>
-      <w:r>
-        <w:t xml:space="preserve">This is a great time to build a more substantial program to get used to reading and writing Rust code. So, in </w:t>
-      </w:r>
-      <w:r>
-        <w:rPr>
-          <w:rStyle w:val="Xref"/>
-        </w:rPr>
-        <w:t>Chapter 2</w:t>
-      </w:r>
-      <w:r>
-        <w:t xml:space="preserve">, we’ll build a guessing game program. If you would rather start by learning how common programming concepts work in Rust, see </w:t>
+        <w:t xml:space="preserve">common programming concepts work in Rust, see </w:t>
       </w:r>
       <w:r>
         <w:rPr>

</xml_diff>

<commit_message>
Address copyedit queries in ch1
</commit_message>
<xml_diff>
--- a/nostarch/docx/chapter01.docx
+++ b/nostarch/docx/chapter01.docx
@@ -104,7 +104,11 @@
         <w:t>rustup</w:t>
       </w:r>
       <w:r>
-        <w:t>, a command line tool for managing Rust versions and associated tools. You’ll need an internet connection for the download.</w:t>
+        <w:t xml:space="preserve">, a command line tool for managing Rust versions and </w:t>
+      </w:r>
+      <w:r>
+        <w:lastRenderedPageBreak/>
+        <w:t>associated tools. You’ll need an internet connection for the download.</w:t>
       </w:r>
     </w:p>
     <w:p>
@@ -116,7 +120,6 @@
           <w:rStyle w:val="NoteHead"/>
           <w:iCs w:val="0"/>
         </w:rPr>
-        <w:lastRenderedPageBreak/>
         <w:t>Note</w:t>
       </w:r>
       <w:r>
@@ -357,6 +360,7 @@
         <w:pStyle w:val="Body"/>
       </w:pPr>
       <w:r>
+        <w:lastRenderedPageBreak/>
         <w:t xml:space="preserve">Linux users should generally install GCC or Clang, according to their distribution’s documentation. For example, if you use Ubuntu, you can install the </w:t>
       </w:r>
       <w:r>
@@ -374,391 +378,390 @@
         <w:pStyle w:val="HeadB"/>
       </w:pPr>
       <w:r>
+        <w:fldChar w:fldCharType="begin"/>
+      </w:r>
+      <w:r>
+        <w:instrText xml:space="preserve"> XE "Windows installation of Rust" </w:instrText>
+      </w:r>
+      <w:r>
+        <w:fldChar w:fldCharType="end"/>
+      </w:r>
+      <w:bookmarkStart w:id="2" w:name="_Toc206160837"/>
+      <w:r>
+        <w:t>Installing rustup on Windows</w:t>
+      </w:r>
+      <w:bookmarkEnd w:id="2"/>
+    </w:p>
+    <w:p>
+      <w:pPr>
+        <w:pStyle w:val="Body"/>
+      </w:pPr>
+      <w:r>
+        <w:t xml:space="preserve">On Windows, go to </w:t>
+      </w:r>
+      <w:r>
+        <w:rPr>
+          <w:rStyle w:val="LinkURL"/>
+        </w:rPr>
+        <w:t>https://www.rust-lang.org/tools/install</w:t>
+      </w:r>
+      <w:r>
+        <w:t xml:space="preserve"> and follow the instructions for installing Rust. </w:t>
+      </w:r>
+      <w:r>
+        <w:rPr>
+          <w:lang w:val="en-CA"/>
+        </w:rPr>
+        <w:t xml:space="preserve">At some point in the installation, you’ll be prompted to install </w:t>
+      </w:r>
+      <w:r>
+        <w:fldChar w:fldCharType="begin"/>
+      </w:r>
+      <w:r>
+        <w:rPr>
+          <w:lang w:val="en-CA"/>
+        </w:rPr>
+        <w:instrText xml:space="preserve"> XE "Visual Studio startRange" </w:instrText>
+      </w:r>
+      <w:r>
+        <w:rPr>
+          <w:lang w:val="en-CA"/>
+        </w:rPr>
+        <w:fldChar w:fldCharType="end"/>
+      </w:r>
+      <w:r>
+        <w:rPr>
+          <w:lang w:val="en-CA"/>
+        </w:rPr>
+        <w:t xml:space="preserve">Visual Studio. This provides a linker and the native libraries needed to compile programs. If you need more help with this step, see </w:t>
+      </w:r>
+      <w:r>
+        <w:rPr>
+          <w:rStyle w:val="LinkURL"/>
+        </w:rPr>
+        <w:t>https://rust-lang.github.io/rustup/installation/windows-msvc.html</w:t>
+      </w:r>
+      <w:r>
+        <w:t>.</w:t>
+      </w:r>
+      <w:r>
+        <w:fldChar w:fldCharType="begin"/>
+      </w:r>
+      <w:r>
+        <w:rPr>
+          <w:spacing w:val="-3"/>
+        </w:rPr>
+        <w:instrText xml:space="preserve"> XE "Visual Studio" </w:instrText>
+      </w:r>
+      <w:r>
+        <w:rPr>
+          <w:spacing w:val="-3"/>
+        </w:rPr>
+        <w:fldChar w:fldCharType="end"/>
+      </w:r>
+    </w:p>
+    <w:p>
+      <w:pPr>
+        <w:pStyle w:val="Body"/>
+      </w:pPr>
+      <w:r>
+        <w:t xml:space="preserve">The rest of this book uses commands that work in both </w:t>
+      </w:r>
+      <w:r>
+        <w:rPr>
+          <w:rStyle w:val="Italic"/>
+        </w:rPr>
+        <w:t>cmd</w:t>
+      </w:r>
+      <w:r>
+        <w:t>.</w:t>
+      </w:r>
+      <w:r>
+        <w:fldChar w:fldCharType="begin"/>
+      </w:r>
+      <w:r>
+        <w:instrText xml:space="preserve"> XE "cmd.exe" </w:instrText>
+      </w:r>
+      <w:r>
+        <w:fldChar w:fldCharType="end"/>
+      </w:r>
+      <w:r>
+        <w:rPr>
+          <w:rStyle w:val="Italic"/>
+        </w:rPr>
+        <w:t>exe</w:t>
+      </w:r>
+      <w:r>
+        <w:t xml:space="preserve"> and </w:t>
+      </w:r>
+      <w:r>
+        <w:fldChar w:fldCharType="begin"/>
+      </w:r>
+      <w:r>
+        <w:instrText xml:space="preserve"> XE "PowerShell" </w:instrText>
+      </w:r>
+      <w:r>
+        <w:fldChar w:fldCharType="end"/>
+      </w:r>
+      <w:r>
+        <w:t xml:space="preserve">PowerShell. If there are specific differences, we’ll explain which to use. </w:t>
+      </w:r>
+    </w:p>
+    <w:p>
+      <w:pPr>
+        <w:pStyle w:val="HeadB"/>
+      </w:pPr>
+      <w:bookmarkStart w:id="3" w:name="_Toc206160838"/>
+      <w:r>
+        <w:t>Troubleshooting</w:t>
+      </w:r>
+      <w:bookmarkEnd w:id="3"/>
+    </w:p>
+    <w:p>
+      <w:pPr>
+        <w:pStyle w:val="Body"/>
+      </w:pPr>
+      <w:r>
+        <w:fldChar w:fldCharType="begin"/>
+      </w:r>
+      <w:r>
+        <w:instrText xml:space="preserve"> XE "rustc" </w:instrText>
+      </w:r>
+      <w:r>
+        <w:fldChar w:fldCharType="end"/>
+      </w:r>
+      <w:r>
+        <w:t>To check whether you have Rust installed correctly, open a shell and enter this line:</w:t>
+      </w:r>
+    </w:p>
+    <w:p>
+      <w:pPr>
+        <w:pStyle w:val="Code"/>
+      </w:pPr>
+      <w:r>
+        <w:t xml:space="preserve">$ </w:t>
+      </w:r>
+      <w:r>
+        <w:rPr>
+          <w:rStyle w:val="LiteralBold"/>
+        </w:rPr>
+        <w:t>rustc --version</w:t>
+      </w:r>
+    </w:p>
+    <w:p>
+      <w:pPr>
+        <w:pStyle w:val="Body"/>
+      </w:pPr>
+      <w:r>
+        <w:t>You should see the version number, commit hash, and commit date for the latest stable version that has been released, in the following format:</w:t>
+      </w:r>
+    </w:p>
+    <w:p>
+      <w:pPr>
+        <w:pStyle w:val="Code"/>
+      </w:pPr>
+      <w:r>
+        <w:t>rustc x.y.z (abcabcabc yyyy-mm-dd)</w:t>
+      </w:r>
+    </w:p>
+    <w:p>
+      <w:pPr>
+        <w:pStyle w:val="Body"/>
+      </w:pPr>
+      <w:r>
+        <w:t xml:space="preserve">If you see this information, you have installed Rust successfully! </w:t>
+      </w:r>
+      <w:r>
+        <w:fldChar w:fldCharType="begin"/>
+      </w:r>
+      <w:r>
+        <w:instrText xml:space="preserve"> XE "PATH system variable" </w:instrText>
+      </w:r>
+      <w:r>
+        <w:fldChar w:fldCharType="end"/>
+      </w:r>
+      <w:r>
+        <w:t xml:space="preserve">If you don’t see this information, check that Rust is in your </w:t>
+      </w:r>
+      <w:r>
+        <w:rPr>
+          <w:rStyle w:val="Literal"/>
+        </w:rPr>
+        <w:t>%PATH%</w:t>
+      </w:r>
+      <w:r>
+        <w:t xml:space="preserve"> system variable as follows.</w:t>
+      </w:r>
+    </w:p>
+    <w:p>
+      <w:pPr>
+        <w:pStyle w:val="Body"/>
+      </w:pPr>
+      <w:r>
+        <w:fldChar w:fldCharType="begin"/>
+      </w:r>
+      <w:r>
+        <w:instrText xml:space="preserve"> XE "cmd.exe" </w:instrText>
+      </w:r>
+      <w:r>
+        <w:fldChar w:fldCharType="end"/>
+      </w:r>
+      <w:r>
+        <w:t>In Windows CMD, use:</w:t>
+      </w:r>
+    </w:p>
+    <w:p>
+      <w:pPr>
+        <w:pStyle w:val="Code"/>
+      </w:pPr>
+      <w:r>
+        <w:t xml:space="preserve">&gt; </w:t>
+      </w:r>
+      <w:r>
+        <w:rPr>
+          <w:rStyle w:val="LiteralBold"/>
+        </w:rPr>
+        <w:t>echo %PATH%</w:t>
+      </w:r>
+    </w:p>
+    <w:p>
+      <w:pPr>
+        <w:pStyle w:val="Body"/>
+      </w:pPr>
+      <w:r>
+        <w:fldChar w:fldCharType="begin"/>
+      </w:r>
+      <w:r>
+        <w:instrText xml:space="preserve"> XE "PowerShell" </w:instrText>
+      </w:r>
+      <w:r>
+        <w:fldChar w:fldCharType="end"/>
+      </w:r>
+      <w:r>
+        <w:t>In PowerShell, use:</w:t>
+      </w:r>
+    </w:p>
+    <w:p>
+      <w:pPr>
+        <w:pStyle w:val="Code"/>
+      </w:pPr>
+      <w:r>
+        <w:t xml:space="preserve">&gt; </w:t>
+      </w:r>
+      <w:r>
+        <w:rPr>
+          <w:rStyle w:val="LiteralBold"/>
+        </w:rPr>
+        <w:t>echo $env:Path</w:t>
+      </w:r>
+    </w:p>
+    <w:p>
+      <w:pPr>
+        <w:pStyle w:val="Body"/>
+      </w:pPr>
+      <w:r>
+        <w:t>In Linux and macOS, use:</w:t>
+      </w:r>
+    </w:p>
+    <w:p>
+      <w:pPr>
+        <w:pStyle w:val="Code"/>
+      </w:pPr>
+      <w:r>
+        <w:t xml:space="preserve">$ </w:t>
+      </w:r>
+      <w:r>
+        <w:rPr>
+          <w:rStyle w:val="LiteralBold"/>
+        </w:rPr>
+        <w:t>echo $PATH</w:t>
+      </w:r>
+    </w:p>
+    <w:p>
+      <w:pPr>
+        <w:pStyle w:val="Body"/>
+      </w:pPr>
+      <w:r>
+        <w:t>If that’s all correct and Rust still isn’t working, there are a number of places you can get help. Find out how to get in touch with other Rustaceans (a silly nickname we call ourselves)</w:t>
+      </w:r>
+      <w:r>
+        <w:fldChar w:fldCharType="begin"/>
+      </w:r>
+      <w:r>
+        <w:instrText xml:space="preserve"> XE "Rustaceans" </w:instrText>
+      </w:r>
+      <w:r>
+        <w:fldChar w:fldCharType="end"/>
+      </w:r>
+      <w:r>
+        <w:t xml:space="preserve"> on the community page at </w:t>
+      </w:r>
+      <w:r>
+        <w:rPr>
+          <w:rStyle w:val="LinkURL"/>
+        </w:rPr>
+        <w:t>https://www.rust-lang.org/community</w:t>
+      </w:r>
+      <w:r>
+        <w:t>.</w:t>
+      </w:r>
+    </w:p>
+    <w:p>
+      <w:pPr>
+        <w:pStyle w:val="HeadB"/>
+      </w:pPr>
+      <w:bookmarkStart w:id="4" w:name="_Toc206160839"/>
+      <w:r>
         <w:lastRenderedPageBreak/>
+        <w:t>Updating and Uninstalling</w:t>
+      </w:r>
+      <w:bookmarkEnd w:id="4"/>
+    </w:p>
+    <w:p>
+      <w:pPr>
+        <w:pStyle w:val="Body"/>
+      </w:pPr>
+      <w:r>
         <w:fldChar w:fldCharType="begin"/>
       </w:r>
       <w:r>
-        <w:instrText xml:space="preserve"> XE "Windows installation of Rust" </w:instrText>
+        <w:instrText xml:space="preserve"> XE "rustup commands:update" </w:instrText>
       </w:r>
       <w:r>
         <w:fldChar w:fldCharType="end"/>
       </w:r>
-      <w:bookmarkStart w:id="2" w:name="_Toc206160837"/>
-      <w:r>
-        <w:t>Installing rustup on Windows</w:t>
-      </w:r>
-      <w:bookmarkEnd w:id="2"/>
+      <w:r>
+        <w:t xml:space="preserve">Once Rust is installed via </w:t>
+      </w:r>
+      <w:r>
+        <w:rPr>
+          <w:rStyle w:val="Literal"/>
+        </w:rPr>
+        <w:t>rustup</w:t>
+      </w:r>
+      <w:r>
+        <w:t>, updating to a newly released version is easy. From your shell, run the following update script:</w:t>
+      </w:r>
+    </w:p>
+    <w:p>
+      <w:pPr>
+        <w:pStyle w:val="Code"/>
+      </w:pPr>
+      <w:r>
+        <w:t xml:space="preserve">$ </w:t>
+      </w:r>
+      <w:r>
+        <w:rPr>
+          <w:rStyle w:val="LiteralBold"/>
+        </w:rPr>
+        <w:t>rustup update</w:t>
+      </w:r>
     </w:p>
     <w:p>
       <w:pPr>
         <w:pStyle w:val="Body"/>
       </w:pPr>
       <w:r>
-        <w:t xml:space="preserve">On Windows, go to </w:t>
-      </w:r>
-      <w:r>
-        <w:rPr>
-          <w:rStyle w:val="LinkURL"/>
-        </w:rPr>
-        <w:t>https://www.rust-lang.org/tools/install</w:t>
-      </w:r>
-      <w:r>
-        <w:t xml:space="preserve"> and follow the instructions for installing Rust. </w:t>
-      </w:r>
-      <w:r>
-        <w:rPr>
-          <w:lang w:val="en-CA"/>
-        </w:rPr>
-        <w:t xml:space="preserve">At some point in the installation, you’ll be prompted to install </w:t>
-      </w:r>
-      <w:r>
-        <w:fldChar w:fldCharType="begin"/>
-      </w:r>
-      <w:r>
-        <w:rPr>
-          <w:lang w:val="en-CA"/>
-        </w:rPr>
-        <w:instrText xml:space="preserve"> XE "Visual Studio startRange" </w:instrText>
-      </w:r>
-      <w:r>
-        <w:rPr>
-          <w:lang w:val="en-CA"/>
-        </w:rPr>
-        <w:fldChar w:fldCharType="end"/>
-      </w:r>
-      <w:r>
-        <w:rPr>
-          <w:lang w:val="en-CA"/>
-        </w:rPr>
-        <w:t xml:space="preserve">Visual Studio. This provides a linker and the native libraries needed to compile programs. If you need more help with this step, see </w:t>
-      </w:r>
-      <w:r>
-        <w:rPr>
-          <w:rStyle w:val="LinkURL"/>
-        </w:rPr>
-        <w:t>https://rust-lang.github.io/rustup/installation/windows-msvc.html</w:t>
-      </w:r>
-      <w:r>
-        <w:t>.</w:t>
-      </w:r>
-      <w:r>
-        <w:fldChar w:fldCharType="begin"/>
-      </w:r>
-      <w:r>
-        <w:rPr>
-          <w:spacing w:val="-3"/>
-        </w:rPr>
-        <w:instrText xml:space="preserve"> XE "Visual Studio" </w:instrText>
-      </w:r>
-      <w:r>
-        <w:rPr>
-          <w:spacing w:val="-3"/>
-        </w:rPr>
-        <w:fldChar w:fldCharType="end"/>
-      </w:r>
-    </w:p>
-    <w:p>
-      <w:pPr>
-        <w:pStyle w:val="Body"/>
-      </w:pPr>
-      <w:r>
-        <w:t xml:space="preserve">The rest of this book uses commands that work in both </w:t>
-      </w:r>
-      <w:r>
-        <w:rPr>
-          <w:rStyle w:val="Italic"/>
-        </w:rPr>
-        <w:t>cmd</w:t>
-      </w:r>
-      <w:r>
-        <w:t>.</w:t>
-      </w:r>
-      <w:r>
-        <w:fldChar w:fldCharType="begin"/>
-      </w:r>
-      <w:r>
-        <w:instrText xml:space="preserve"> XE "cmd.exe" </w:instrText>
-      </w:r>
-      <w:r>
-        <w:fldChar w:fldCharType="end"/>
-      </w:r>
-      <w:r>
-        <w:rPr>
-          <w:rStyle w:val="Italic"/>
-        </w:rPr>
-        <w:t>exe</w:t>
-      </w:r>
-      <w:r>
-        <w:t xml:space="preserve"> and </w:t>
-      </w:r>
-      <w:r>
-        <w:fldChar w:fldCharType="begin"/>
-      </w:r>
-      <w:r>
-        <w:instrText xml:space="preserve"> XE "PowerShell" </w:instrText>
-      </w:r>
-      <w:r>
-        <w:fldChar w:fldCharType="end"/>
-      </w:r>
-      <w:r>
-        <w:t xml:space="preserve">PowerShell. If there are specific differences, we’ll explain which to use. </w:t>
-      </w:r>
-    </w:p>
-    <w:p>
-      <w:pPr>
-        <w:pStyle w:val="HeadB"/>
-      </w:pPr>
-      <w:bookmarkStart w:id="3" w:name="_Toc206160838"/>
-      <w:r>
-        <w:t>Troubleshooting</w:t>
-      </w:r>
-      <w:bookmarkEnd w:id="3"/>
-    </w:p>
-    <w:p>
-      <w:pPr>
-        <w:pStyle w:val="Body"/>
-      </w:pPr>
-      <w:r>
-        <w:fldChar w:fldCharType="begin"/>
-      </w:r>
-      <w:r>
-        <w:instrText xml:space="preserve"> XE "rustc" </w:instrText>
-      </w:r>
-      <w:r>
-        <w:fldChar w:fldCharType="end"/>
-      </w:r>
-      <w:r>
-        <w:t>To check whether you have Rust installed correctly, open a shell and enter this line:</w:t>
-      </w:r>
-    </w:p>
-    <w:p>
-      <w:pPr>
-        <w:pStyle w:val="Code"/>
-      </w:pPr>
-      <w:r>
-        <w:t xml:space="preserve">$ </w:t>
-      </w:r>
-      <w:r>
-        <w:rPr>
-          <w:rStyle w:val="LiteralBold"/>
-        </w:rPr>
-        <w:t>rustc --version</w:t>
-      </w:r>
-    </w:p>
-    <w:p>
-      <w:pPr>
-        <w:pStyle w:val="Body"/>
-      </w:pPr>
-      <w:r>
-        <w:t>You should see the version number, commit hash, and commit date for the latest stable version that has been released, in the following format:</w:t>
-      </w:r>
-    </w:p>
-    <w:p>
-      <w:pPr>
-        <w:pStyle w:val="Code"/>
-      </w:pPr>
-      <w:r>
-        <w:t>rustc x.y.z (abcabcabc yyyy-mm-dd)</w:t>
-      </w:r>
-    </w:p>
-    <w:p>
-      <w:pPr>
-        <w:pStyle w:val="Body"/>
-      </w:pPr>
-      <w:r>
-        <w:t xml:space="preserve">If you see this information, you have installed Rust successfully! </w:t>
-      </w:r>
-      <w:r>
-        <w:fldChar w:fldCharType="begin"/>
-      </w:r>
-      <w:r>
-        <w:instrText xml:space="preserve"> XE "PATH system variable" </w:instrText>
-      </w:r>
-      <w:r>
-        <w:fldChar w:fldCharType="end"/>
-      </w:r>
-      <w:r>
-        <w:t xml:space="preserve">If you don’t see this information, check that Rust is in your </w:t>
-      </w:r>
-      <w:r>
-        <w:rPr>
-          <w:rStyle w:val="Literal"/>
-        </w:rPr>
-        <w:t>%PATH%</w:t>
-      </w:r>
-      <w:r>
-        <w:t xml:space="preserve"> system variable as follows.</w:t>
-      </w:r>
-    </w:p>
-    <w:p>
-      <w:pPr>
-        <w:pStyle w:val="Body"/>
-      </w:pPr>
-      <w:r>
-        <w:fldChar w:fldCharType="begin"/>
-      </w:r>
-      <w:r>
-        <w:instrText xml:space="preserve"> XE "cmd.exe" </w:instrText>
-      </w:r>
-      <w:r>
-        <w:fldChar w:fldCharType="end"/>
-      </w:r>
-      <w:r>
-        <w:t>In Windows CMD, use:</w:t>
-      </w:r>
-    </w:p>
-    <w:p>
-      <w:pPr>
-        <w:pStyle w:val="Code"/>
-      </w:pPr>
-      <w:r>
-        <w:t xml:space="preserve">&gt; </w:t>
-      </w:r>
-      <w:r>
-        <w:rPr>
-          <w:rStyle w:val="LiteralBold"/>
-        </w:rPr>
-        <w:t>echo %PATH%</w:t>
-      </w:r>
-    </w:p>
-    <w:p>
-      <w:pPr>
-        <w:pStyle w:val="Body"/>
-      </w:pPr>
-      <w:r>
-        <w:fldChar w:fldCharType="begin"/>
-      </w:r>
-      <w:r>
-        <w:instrText xml:space="preserve"> XE "PowerShell" </w:instrText>
-      </w:r>
-      <w:r>
-        <w:fldChar w:fldCharType="end"/>
-      </w:r>
-      <w:r>
-        <w:t>In PowerShell, use:</w:t>
-      </w:r>
-    </w:p>
-    <w:p>
-      <w:pPr>
-        <w:pStyle w:val="Code"/>
-      </w:pPr>
-      <w:r>
-        <w:t xml:space="preserve">&gt; </w:t>
-      </w:r>
-      <w:r>
-        <w:rPr>
-          <w:rStyle w:val="LiteralBold"/>
-        </w:rPr>
-        <w:t>echo $env:Path</w:t>
-      </w:r>
-    </w:p>
-    <w:p>
-      <w:pPr>
-        <w:pStyle w:val="Body"/>
-      </w:pPr>
-      <w:r>
-        <w:t>In Linux and macOS, use:</w:t>
-      </w:r>
-    </w:p>
-    <w:p>
-      <w:pPr>
-        <w:pStyle w:val="Code"/>
-      </w:pPr>
-      <w:r>
-        <w:t xml:space="preserve">$ </w:t>
-      </w:r>
-      <w:r>
-        <w:rPr>
-          <w:rStyle w:val="LiteralBold"/>
-        </w:rPr>
-        <w:t>echo $PATH</w:t>
-      </w:r>
-    </w:p>
-    <w:p>
-      <w:pPr>
-        <w:pStyle w:val="Body"/>
-      </w:pPr>
-      <w:r>
-        <w:t>If that’s all correct and Rust still isn’t working, there are a number of places you can get help. Find out how to get in touch with other Rustaceans (a silly nickname we call ourselves)</w:t>
-      </w:r>
-      <w:r>
-        <w:fldChar w:fldCharType="begin"/>
-      </w:r>
-      <w:r>
-        <w:instrText xml:space="preserve"> XE "Rustaceans" </w:instrText>
-      </w:r>
-      <w:r>
-        <w:fldChar w:fldCharType="end"/>
-      </w:r>
-      <w:r>
-        <w:t xml:space="preserve"> on the community page at </w:t>
-      </w:r>
-      <w:r>
-        <w:rPr>
-          <w:rStyle w:val="LinkURL"/>
-        </w:rPr>
-        <w:t>https://www.rust-lang.org/community</w:t>
-      </w:r>
-      <w:r>
-        <w:t>.</w:t>
-      </w:r>
-    </w:p>
-    <w:p>
-      <w:pPr>
-        <w:pStyle w:val="HeadB"/>
-      </w:pPr>
-      <w:bookmarkStart w:id="4" w:name="_Toc206160839"/>
-      <w:r>
-        <w:t>Updating and Uninstalling</w:t>
-      </w:r>
-      <w:bookmarkEnd w:id="4"/>
-    </w:p>
-    <w:p>
-      <w:pPr>
-        <w:pStyle w:val="Body"/>
-      </w:pPr>
-      <w:r>
-        <w:fldChar w:fldCharType="begin"/>
-      </w:r>
-      <w:r>
-        <w:instrText xml:space="preserve"> XE "rustup commands:update" </w:instrText>
-      </w:r>
-      <w:r>
-        <w:fldChar w:fldCharType="end"/>
-      </w:r>
-      <w:r>
-        <w:t xml:space="preserve">Once Rust is installed via </w:t>
-      </w:r>
-      <w:r>
-        <w:rPr>
-          <w:rStyle w:val="Literal"/>
-        </w:rPr>
-        <w:t>rustup</w:t>
-      </w:r>
-      <w:r>
-        <w:t>, updating to a newly released version is easy. From your shell, run the following update script:</w:t>
-      </w:r>
-    </w:p>
-    <w:p>
-      <w:pPr>
-        <w:pStyle w:val="Code"/>
-      </w:pPr>
-      <w:r>
-        <w:t xml:space="preserve">$ </w:t>
-      </w:r>
-      <w:r>
-        <w:rPr>
-          <w:rStyle w:val="LiteralBold"/>
-        </w:rPr>
-        <w:t>rustup update</w:t>
-      </w:r>
-    </w:p>
-    <w:p>
-      <w:pPr>
-        <w:pStyle w:val="Body"/>
-      </w:pPr>
-      <w:r>
-        <w:lastRenderedPageBreak/>
         <w:fldChar w:fldCharType="begin"/>
       </w:r>
       <w:r>
@@ -1060,7 +1063,11 @@
         <w:fldChar w:fldCharType="end"/>
       </w:r>
       <w:r>
-        <w:t xml:space="preserve">This book assumes basic familiarity with the command line. Rust makes no specific demands about your editing or tooling or where your code lives, so if you prefer to use an </w:t>
+        <w:t xml:space="preserve">This book assumes basic </w:t>
+      </w:r>
+      <w:r>
+        <w:lastRenderedPageBreak/>
+        <w:t xml:space="preserve">familiarity with the command line. Rust makes no specific demands about your editing or tooling or where your code lives, so if you prefer to use an </w:t>
       </w:r>
       <w:del w:id="13" w:author="Audrey Doyle" w:date="2025-09-08T14:08:00Z" w16du:dateUtc="2025-09-08T18:08:00Z">
         <w:r>
@@ -1144,327 +1151,327 @@
         <w:pStyle w:val="Body"/>
       </w:pPr>
       <w:r>
+        <w:t xml:space="preserve">Open a terminal and enter the following commands to make a </w:t>
+      </w:r>
+      <w:r>
+        <w:rPr>
+          <w:rStyle w:val="Italic"/>
+        </w:rPr>
+        <w:t>projects</w:t>
+      </w:r>
+      <w:r>
+        <w:t xml:space="preserve"> directory and a directory for the “Hello, world!” project within the </w:t>
+      </w:r>
+      <w:r>
+        <w:rPr>
+          <w:rStyle w:val="Italic"/>
+        </w:rPr>
+        <w:t>projects</w:t>
+      </w:r>
+      <w:r>
+        <w:t xml:space="preserve"> directory.</w:t>
+      </w:r>
+    </w:p>
+    <w:p>
+      <w:pPr>
+        <w:pStyle w:val="Body"/>
+      </w:pPr>
+      <w:r>
+        <w:t>For Linux, macOS, and PowerShell on Windows, enter this:</w:t>
+      </w:r>
+    </w:p>
+    <w:p>
+      <w:pPr>
+        <w:pStyle w:val="Code"/>
+      </w:pPr>
+      <w:r>
+        <w:t xml:space="preserve">$ </w:t>
+      </w:r>
+      <w:r>
+        <w:rPr>
+          <w:rStyle w:val="LiteralBold"/>
+        </w:rPr>
+        <w:t>mkdir ~/projects</w:t>
+      </w:r>
+    </w:p>
+    <w:p>
+      <w:pPr>
+        <w:pStyle w:val="Code"/>
+      </w:pPr>
+      <w:r>
+        <w:t xml:space="preserve">$ </w:t>
+      </w:r>
+      <w:r>
+        <w:rPr>
+          <w:rStyle w:val="LiteralBold"/>
+        </w:rPr>
+        <w:t>cd ~/projects</w:t>
+      </w:r>
+    </w:p>
+    <w:p>
+      <w:pPr>
+        <w:pStyle w:val="Code"/>
+      </w:pPr>
+      <w:r>
+        <w:t xml:space="preserve">$ </w:t>
+      </w:r>
+      <w:r>
+        <w:rPr>
+          <w:rStyle w:val="LiteralBold"/>
+        </w:rPr>
+        <w:t>mkdir hello_world</w:t>
+      </w:r>
+    </w:p>
+    <w:p>
+      <w:pPr>
+        <w:pStyle w:val="Code"/>
+      </w:pPr>
+      <w:r>
+        <w:t xml:space="preserve">$ </w:t>
+      </w:r>
+      <w:r>
+        <w:rPr>
+          <w:rStyle w:val="LiteralBold"/>
+        </w:rPr>
+        <w:t>cd hello_world</w:t>
+      </w:r>
+    </w:p>
+    <w:p>
+      <w:pPr>
+        <w:pStyle w:val="Body"/>
+      </w:pPr>
+      <w:r>
+        <w:fldChar w:fldCharType="begin"/>
+      </w:r>
+      <w:r>
+        <w:instrText xml:space="preserve"> XE "cmd.exe" </w:instrText>
+      </w:r>
+      <w:r>
+        <w:fldChar w:fldCharType="end"/>
+      </w:r>
+      <w:r>
+        <w:t>For Windows CMD, enter this:</w:t>
+      </w:r>
+    </w:p>
+    <w:p>
+      <w:pPr>
+        <w:pStyle w:val="Code"/>
+      </w:pPr>
+      <w:r>
+        <w:t xml:space="preserve">&gt; </w:t>
+      </w:r>
+      <w:r>
+        <w:rPr>
+          <w:rStyle w:val="LiteralBold"/>
+        </w:rPr>
+        <w:t>mkdir "%USERPROFILE%\projects"</w:t>
+      </w:r>
+    </w:p>
+    <w:p>
+      <w:pPr>
+        <w:pStyle w:val="Code"/>
+      </w:pPr>
+      <w:r>
+        <w:t xml:space="preserve">&gt; </w:t>
+      </w:r>
+      <w:r>
+        <w:rPr>
+          <w:rStyle w:val="LiteralBold"/>
+        </w:rPr>
+        <w:t>cd /d "%USERPROFILE%\projects"</w:t>
+      </w:r>
+    </w:p>
+    <w:p>
+      <w:pPr>
+        <w:pStyle w:val="Code"/>
+      </w:pPr>
+      <w:r>
+        <w:t xml:space="preserve">&gt; </w:t>
+      </w:r>
+      <w:r>
+        <w:rPr>
+          <w:rStyle w:val="LiteralBold"/>
+        </w:rPr>
+        <w:t>mkdir hello_world</w:t>
+      </w:r>
+    </w:p>
+    <w:p>
+      <w:pPr>
+        <w:pStyle w:val="Code"/>
+      </w:pPr>
+      <w:r>
+        <w:t xml:space="preserve">&gt; </w:t>
+      </w:r>
+      <w:r>
+        <w:rPr>
+          <w:rStyle w:val="LiteralBold"/>
+        </w:rPr>
+        <w:t>cd hello_world</w:t>
+      </w:r>
+    </w:p>
+    <w:p>
+      <w:pPr>
+        <w:pStyle w:val="HeadB"/>
+      </w:pPr>
+      <w:bookmarkStart w:id="16" w:name="_Toc206160844"/>
+      <w:r>
+        <w:t>Rust Program</w:t>
+      </w:r>
+      <w:r>
+        <w:t xml:space="preserve"> Basics</w:t>
+      </w:r>
+      <w:bookmarkEnd w:id="16"/>
+    </w:p>
+    <w:p>
+      <w:pPr>
+        <w:pStyle w:val="Body"/>
+      </w:pPr>
+      <w:r>
+        <w:t xml:space="preserve">Next, make a new source file and call it </w:t>
+      </w:r>
+      <w:r>
+        <w:rPr>
+          <w:rStyle w:val="Italic"/>
+        </w:rPr>
+        <w:t>main.rs</w:t>
+      </w:r>
+      <w:r>
+        <w:t xml:space="preserve">. Rust files always end with the </w:t>
+      </w:r>
+      <w:r>
+        <w:rPr>
+          <w:rStyle w:val="Italic"/>
+        </w:rPr>
+        <w:t>.rs</w:t>
+      </w:r>
+      <w:r>
+        <w:t xml:space="preserve"> extension.</w:t>
+      </w:r>
+      <w:r>
+        <w:fldChar w:fldCharType="begin"/>
+      </w:r>
+      <w:r>
+        <w:instrText xml:space="preserve"> XE ".rs file extension" </w:instrText>
+      </w:r>
+      <w:r>
+        <w:fldChar w:fldCharType="end"/>
+      </w:r>
+      <w:r>
+        <w:t xml:space="preserve"> </w:t>
+      </w:r>
+      <w:r>
+        <w:fldChar w:fldCharType="begin"/>
+      </w:r>
+      <w:r>
+        <w:instrText xml:space="preserve"> XE "underscore (_):in filenames" </w:instrText>
+      </w:r>
+      <w:r>
+        <w:fldChar w:fldCharType="end"/>
+      </w:r>
+      <w:r>
+        <w:fldChar w:fldCharType="begin"/>
+      </w:r>
+      <w:r>
+        <w:instrText xml:space="preserve"> XE "_ (underscore):in filenames" </w:instrText>
+      </w:r>
+      <w:r>
+        <w:fldChar w:fldCharType="end"/>
+      </w:r>
+      <w:r>
+        <w:fldChar w:fldCharType="begin"/>
+      </w:r>
+      <w:r>
+        <w:instrText xml:space="preserve"> XE "conventions:filenaming" </w:instrText>
+      </w:r>
+      <w:r>
+        <w:fldChar w:fldCharType="end"/>
+      </w:r>
+      <w:r>
+        <w:fldChar w:fldCharType="begin"/>
+      </w:r>
+      <w:r>
+        <w:instrText xml:space="preserve"> XE "filenaming conventions" </w:instrText>
+      </w:r>
+      <w:r>
+        <w:fldChar w:fldCharType="end"/>
+      </w:r>
+      <w:r>
+        <w:t xml:space="preserve">If you’re using more than one word in your filename, the convention is to use an underscore to separate them. For example, use </w:t>
+      </w:r>
+      <w:r>
+        <w:rPr>
+          <w:rStyle w:val="Italic"/>
+        </w:rPr>
+        <w:t>hello_world.rs</w:t>
+      </w:r>
+      <w:r>
+        <w:t xml:space="preserve"> rather than </w:t>
+      </w:r>
+      <w:r>
+        <w:rPr>
+          <w:rStyle w:val="Italic"/>
+        </w:rPr>
+        <w:t>helloworld.rs</w:t>
+      </w:r>
+      <w:r>
+        <w:t>.</w:t>
+      </w:r>
+    </w:p>
+    <w:p>
+      <w:pPr>
+        <w:pStyle w:val="Body"/>
+      </w:pPr>
+      <w:r>
+        <w:t xml:space="preserve">Now open the </w:t>
+      </w:r>
+      <w:r>
+        <w:rPr>
+          <w:rStyle w:val="Italic"/>
+        </w:rPr>
+        <w:t>main.rs</w:t>
+      </w:r>
+      <w:r>
+        <w:t xml:space="preserve"> file you just created and enter the code in Listing 1-1.</w:t>
+      </w:r>
+    </w:p>
+    <w:p>
+      <w:pPr>
+        <w:pStyle w:val="CodeLabel"/>
+      </w:pPr>
+      <w:r>
+        <w:t>main.rs</w:t>
+      </w:r>
+    </w:p>
+    <w:p>
+      <w:pPr>
+        <w:pStyle w:val="Code"/>
+      </w:pPr>
+      <w:r>
+        <w:t>fn main() {</w:t>
+      </w:r>
+    </w:p>
+    <w:p>
+      <w:pPr>
+        <w:pStyle w:val="Code"/>
+      </w:pPr>
+      <w:r>
+        <w:t xml:space="preserve">    println!("Hello, world!");</w:t>
+      </w:r>
+    </w:p>
+    <w:p>
+      <w:pPr>
+        <w:pStyle w:val="Code"/>
+      </w:pPr>
+      <w:r>
+        <w:t>}</w:t>
+      </w:r>
+    </w:p>
+    <w:p>
+      <w:pPr>
+        <w:pStyle w:val="CodeListingCaption"/>
+      </w:pPr>
+      <w:r>
         <w:lastRenderedPageBreak/>
-        <w:t xml:space="preserve">Open a terminal and enter the following commands to make a </w:t>
-      </w:r>
-      <w:r>
-        <w:rPr>
-          <w:rStyle w:val="Italic"/>
-        </w:rPr>
-        <w:t>projects</w:t>
-      </w:r>
-      <w:r>
-        <w:t xml:space="preserve"> directory and a directory for the “Hello, world!” project within the </w:t>
-      </w:r>
-      <w:r>
-        <w:rPr>
-          <w:rStyle w:val="Italic"/>
-        </w:rPr>
-        <w:t>projects</w:t>
-      </w:r>
-      <w:r>
-        <w:t xml:space="preserve"> directory.</w:t>
-      </w:r>
-    </w:p>
-    <w:p>
-      <w:pPr>
-        <w:pStyle w:val="Body"/>
-      </w:pPr>
-      <w:r>
-        <w:t>For Linux, macOS, and PowerShell on Windows, enter this:</w:t>
-      </w:r>
-    </w:p>
-    <w:p>
-      <w:pPr>
-        <w:pStyle w:val="Code"/>
-      </w:pPr>
-      <w:r>
-        <w:t xml:space="preserve">$ </w:t>
-      </w:r>
-      <w:r>
-        <w:rPr>
-          <w:rStyle w:val="LiteralBold"/>
-        </w:rPr>
-        <w:t>mkdir ~/projects</w:t>
-      </w:r>
-    </w:p>
-    <w:p>
-      <w:pPr>
-        <w:pStyle w:val="Code"/>
-      </w:pPr>
-      <w:r>
-        <w:t xml:space="preserve">$ </w:t>
-      </w:r>
-      <w:r>
-        <w:rPr>
-          <w:rStyle w:val="LiteralBold"/>
-        </w:rPr>
-        <w:t>cd ~/projects</w:t>
-      </w:r>
-    </w:p>
-    <w:p>
-      <w:pPr>
-        <w:pStyle w:val="Code"/>
-      </w:pPr>
-      <w:r>
-        <w:t xml:space="preserve">$ </w:t>
-      </w:r>
-      <w:r>
-        <w:rPr>
-          <w:rStyle w:val="LiteralBold"/>
-        </w:rPr>
-        <w:t>mkdir hello_world</w:t>
-      </w:r>
-    </w:p>
-    <w:p>
-      <w:pPr>
-        <w:pStyle w:val="Code"/>
-      </w:pPr>
-      <w:r>
-        <w:t xml:space="preserve">$ </w:t>
-      </w:r>
-      <w:r>
-        <w:rPr>
-          <w:rStyle w:val="LiteralBold"/>
-        </w:rPr>
-        <w:t>cd hello_world</w:t>
-      </w:r>
-    </w:p>
-    <w:p>
-      <w:pPr>
-        <w:pStyle w:val="Body"/>
-      </w:pPr>
-      <w:r>
-        <w:fldChar w:fldCharType="begin"/>
-      </w:r>
-      <w:r>
-        <w:instrText xml:space="preserve"> XE "cmd.exe" </w:instrText>
-      </w:r>
-      <w:r>
-        <w:fldChar w:fldCharType="end"/>
-      </w:r>
-      <w:r>
-        <w:t>For Windows CMD, enter this:</w:t>
-      </w:r>
-    </w:p>
-    <w:p>
-      <w:pPr>
-        <w:pStyle w:val="Code"/>
-      </w:pPr>
-      <w:r>
-        <w:t xml:space="preserve">&gt; </w:t>
-      </w:r>
-      <w:r>
-        <w:rPr>
-          <w:rStyle w:val="LiteralBold"/>
-        </w:rPr>
-        <w:t>mkdir "%USERPROFILE%\projects"</w:t>
-      </w:r>
-    </w:p>
-    <w:p>
-      <w:pPr>
-        <w:pStyle w:val="Code"/>
-      </w:pPr>
-      <w:r>
-        <w:t xml:space="preserve">&gt; </w:t>
-      </w:r>
-      <w:r>
-        <w:rPr>
-          <w:rStyle w:val="LiteralBold"/>
-        </w:rPr>
-        <w:t>cd /d "%USERPROFILE%\projects"</w:t>
-      </w:r>
-    </w:p>
-    <w:p>
-      <w:pPr>
-        <w:pStyle w:val="Code"/>
-      </w:pPr>
-      <w:r>
-        <w:t xml:space="preserve">&gt; </w:t>
-      </w:r>
-      <w:r>
-        <w:rPr>
-          <w:rStyle w:val="LiteralBold"/>
-        </w:rPr>
-        <w:t>mkdir hello_world</w:t>
-      </w:r>
-    </w:p>
-    <w:p>
-      <w:pPr>
-        <w:pStyle w:val="Code"/>
-      </w:pPr>
-      <w:r>
-        <w:t xml:space="preserve">&gt; </w:t>
-      </w:r>
-      <w:r>
-        <w:rPr>
-          <w:rStyle w:val="LiteralBold"/>
-        </w:rPr>
-        <w:t>cd hello_world</w:t>
-      </w:r>
-    </w:p>
-    <w:p>
-      <w:pPr>
-        <w:pStyle w:val="HeadB"/>
-      </w:pPr>
-      <w:bookmarkStart w:id="16" w:name="_Toc206160844"/>
-      <w:r>
-        <w:t>Rust Program</w:t>
-      </w:r>
-      <w:r>
-        <w:t xml:space="preserve"> Basics</w:t>
-      </w:r>
-      <w:bookmarkEnd w:id="16"/>
-    </w:p>
-    <w:p>
-      <w:pPr>
-        <w:pStyle w:val="Body"/>
-      </w:pPr>
-      <w:r>
-        <w:t xml:space="preserve">Next, make a new source file and call it </w:t>
-      </w:r>
-      <w:r>
-        <w:rPr>
-          <w:rStyle w:val="Italic"/>
-        </w:rPr>
-        <w:t>main.rs</w:t>
-      </w:r>
-      <w:r>
-        <w:t xml:space="preserve">. Rust files always end with the </w:t>
-      </w:r>
-      <w:r>
-        <w:rPr>
-          <w:rStyle w:val="Italic"/>
-        </w:rPr>
-        <w:t>.rs</w:t>
-      </w:r>
-      <w:r>
-        <w:t xml:space="preserve"> extension.</w:t>
-      </w:r>
-      <w:r>
-        <w:fldChar w:fldCharType="begin"/>
-      </w:r>
-      <w:r>
-        <w:instrText xml:space="preserve"> XE ".rs file extension" </w:instrText>
-      </w:r>
-      <w:r>
-        <w:fldChar w:fldCharType="end"/>
-      </w:r>
-      <w:r>
-        <w:t xml:space="preserve"> </w:t>
-      </w:r>
-      <w:r>
-        <w:fldChar w:fldCharType="begin"/>
-      </w:r>
-      <w:r>
-        <w:instrText xml:space="preserve"> XE "underscore (_):in filenames" </w:instrText>
-      </w:r>
-      <w:r>
-        <w:fldChar w:fldCharType="end"/>
-      </w:r>
-      <w:r>
-        <w:fldChar w:fldCharType="begin"/>
-      </w:r>
-      <w:r>
-        <w:instrText xml:space="preserve"> XE "_ (underscore):in filenames" </w:instrText>
-      </w:r>
-      <w:r>
-        <w:fldChar w:fldCharType="end"/>
-      </w:r>
-      <w:r>
-        <w:fldChar w:fldCharType="begin"/>
-      </w:r>
-      <w:r>
-        <w:instrText xml:space="preserve"> XE "conventions:filenaming" </w:instrText>
-      </w:r>
-      <w:r>
-        <w:fldChar w:fldCharType="end"/>
-      </w:r>
-      <w:r>
-        <w:fldChar w:fldCharType="begin"/>
-      </w:r>
-      <w:r>
-        <w:instrText xml:space="preserve"> XE "filenaming conventions" </w:instrText>
-      </w:r>
-      <w:r>
-        <w:fldChar w:fldCharType="end"/>
-      </w:r>
-      <w:r>
-        <w:t xml:space="preserve">If you’re using more than one word in your filename, the convention is to use an underscore to separate them. For example, use </w:t>
-      </w:r>
-      <w:r>
-        <w:rPr>
-          <w:rStyle w:val="Italic"/>
-        </w:rPr>
-        <w:t>hello_world.rs</w:t>
-      </w:r>
-      <w:r>
-        <w:t xml:space="preserve"> rather than </w:t>
-      </w:r>
-      <w:r>
-        <w:rPr>
-          <w:rStyle w:val="Italic"/>
-        </w:rPr>
-        <w:t>helloworld.rs</w:t>
-      </w:r>
-      <w:r>
-        <w:t>.</w:t>
-      </w:r>
-    </w:p>
-    <w:p>
-      <w:pPr>
-        <w:pStyle w:val="Body"/>
-      </w:pPr>
-      <w:r>
-        <w:t xml:space="preserve">Now open the </w:t>
-      </w:r>
-      <w:r>
-        <w:rPr>
-          <w:rStyle w:val="Italic"/>
-        </w:rPr>
-        <w:t>main.rs</w:t>
-      </w:r>
-      <w:r>
-        <w:t xml:space="preserve"> file you just created and enter the code in Listing 1-1.</w:t>
-      </w:r>
-    </w:p>
-    <w:p>
-      <w:pPr>
-        <w:pStyle w:val="CodeLabel"/>
-      </w:pPr>
-      <w:r>
-        <w:t>main.rs</w:t>
-      </w:r>
-    </w:p>
-    <w:p>
-      <w:pPr>
-        <w:pStyle w:val="Code"/>
-      </w:pPr>
-      <w:r>
-        <w:t>fn main() {</w:t>
-      </w:r>
-    </w:p>
-    <w:p>
-      <w:pPr>
-        <w:pStyle w:val="Code"/>
-      </w:pPr>
-      <w:r>
-        <w:t xml:space="preserve">    println!("Hello, world!");</w:t>
-      </w:r>
-    </w:p>
-    <w:p>
-      <w:pPr>
-        <w:pStyle w:val="Code"/>
-      </w:pPr>
-      <w:r>
-        <w:t>}</w:t>
-      </w:r>
-    </w:p>
-    <w:p>
-      <w:pPr>
-        <w:pStyle w:val="CodeListingCaption"/>
-      </w:pPr>
-      <w:r>
         <w:t xml:space="preserve">A program that prints </w:t>
       </w:r>
       <w:r>
@@ -1686,7 +1693,6 @@
         <w:pStyle w:val="Body"/>
       </w:pPr>
       <w:r>
-        <w:lastRenderedPageBreak/>
         <w:t xml:space="preserve">If </w:t>
       </w:r>
       <w:r>
@@ -2004,6 +2010,7 @@
         <w:rPr>
           <w:rStyle w:val="Literal"/>
         </w:rPr>
+        <w:lastRenderedPageBreak/>
         <w:t>rustc</w:t>
       </w:r>
       <w:r>
@@ -2182,7 +2189,6 @@
         <w:pStyle w:val="Body"/>
       </w:pPr>
       <w:r>
-        <w:lastRenderedPageBreak/>
         <w:fldChar w:fldCharType="begin"/>
       </w:r>
       <w:r>
@@ -2402,7 +2408,11 @@
         <w:pStyle w:val="Body"/>
       </w:pPr>
       <w:r>
-        <w:t xml:space="preserve">On Linux and macOS, you’ll see two files. With PowerShell on Windows, you’ll see the same three files that you would see using CMD. </w:t>
+        <w:t xml:space="preserve">On Linux and macOS, you’ll see two files. With PowerShell on Windows, you’ll see the same three files that you would see using </w:t>
+      </w:r>
+      <w:r>
+        <w:lastRenderedPageBreak/>
+        <w:t xml:space="preserve">CMD. </w:t>
       </w:r>
       <w:r>
         <w:fldChar w:fldCharType="begin"/>
@@ -2634,100 +2644,97 @@
         <w:t>.js</w:t>
       </w:r>
       <w:r>
-        <w:t xml:space="preserve"> file, they need to have a Ruby, Python, or JavaScript implementation installed (respectively). But in those languages, you only need one command </w:t>
-      </w:r>
+        <w:t xml:space="preserve"> file, they need to have a Ruby, Python, or JavaScript implementation installed (respectively). But in those languages, you only need one command to compile and run your program. Everything is a trade-off in language design. </w:t>
+      </w:r>
+    </w:p>
+    <w:p>
+      <w:pPr>
+        <w:pStyle w:val="Body"/>
+      </w:pPr>
+      <w:r>
+        <w:t xml:space="preserve">Just compiling with </w:t>
+      </w:r>
+      <w:r>
+        <w:rPr>
+          <w:rStyle w:val="Literal"/>
+        </w:rPr>
+        <w:t>rustc</w:t>
+      </w:r>
+      <w:r>
+        <w:t xml:space="preserve"> is fine for simple programs, but as your project grows, you’ll want to manage all the options and make it easy to share your code. Next, we’ll introduce you to the Cargo tool, which will help you write real-world Rust programs. </w:t>
+      </w:r>
+    </w:p>
+    <w:p>
+      <w:pPr>
+        <w:pStyle w:val="HeadA"/>
+      </w:pPr>
+      <w:r>
+        <w:fldChar w:fldCharType="begin"/>
+      </w:r>
+      <w:r>
+        <w:instrText xml:space="preserve"> XE "Cargo" </w:instrText>
+      </w:r>
+      <w:r>
+        <w:fldChar w:fldCharType="end"/>
+      </w:r>
+      <w:bookmarkStart w:id="35" w:name="_Toc206160847"/>
+      <w:r>
+        <w:t>Hello, Cargo!</w:t>
+      </w:r>
+      <w:bookmarkEnd w:id="35"/>
+    </w:p>
+    <w:p>
+      <w:pPr>
+        <w:pStyle w:val="Body"/>
+      </w:pPr>
+      <w:r>
+        <w:t xml:space="preserve">Cargo is Rust’s build system and package manager. Most Rustaceans use this tool to manage their Rust projects because Cargo handles a lot of tasks for you, such as building your code, </w:t>
+      </w:r>
+      <w:r>
+        <w:fldChar w:fldCharType="begin"/>
+      </w:r>
+      <w:r>
+        <w:instrText xml:space="preserve"> XE "dependency" </w:instrText>
+      </w:r>
+      <w:r>
+        <w:fldChar w:fldCharType="end"/>
+      </w:r>
+      <w:r>
+        <w:fldChar w:fldCharType="begin"/>
+      </w:r>
+      <w:r>
+        <w:instrText xml:space="preserve"> XE "library crate" </w:instrText>
+      </w:r>
+      <w:r>
+        <w:fldChar w:fldCharType="end"/>
+      </w:r>
+      <w:r>
+        <w:t xml:space="preserve">downloading the libraries your code depends on, and building those libraries. (We call the libraries that your code needs </w:t>
+      </w:r>
+      <w:r>
+        <w:rPr>
+          <w:rStyle w:val="Italic"/>
+        </w:rPr>
+        <w:t>dependencies</w:t>
+      </w:r>
+      <w:r>
+        <w:t xml:space="preserve">.) </w:t>
+      </w:r>
+    </w:p>
+    <w:p>
+      <w:pPr>
+        <w:pStyle w:val="Body"/>
+      </w:pPr>
+      <w:r>
+        <w:t xml:space="preserve">The simplest Rust programs, like the one we’ve written so far, don’t have any dependencies. If we had built the “Hello, world!” project with Cargo, it would only use the part of Cargo that handles building your code. As you write more complex Rust programs, you’ll add dependencies, and if you start a project using Cargo, adding dependencies will be much easier to do. </w:t>
+      </w:r>
+    </w:p>
+    <w:p>
+      <w:pPr>
+        <w:pStyle w:val="Body"/>
+      </w:pPr>
       <w:r>
         <w:lastRenderedPageBreak/>
-        <w:t xml:space="preserve">to compile and run your program. Everything is a trade-off in language design. </w:t>
-      </w:r>
-    </w:p>
-    <w:p>
-      <w:pPr>
-        <w:pStyle w:val="Body"/>
-      </w:pPr>
-      <w:r>
-        <w:t xml:space="preserve">Just compiling with </w:t>
-      </w:r>
-      <w:r>
-        <w:rPr>
-          <w:rStyle w:val="Literal"/>
-        </w:rPr>
-        <w:t>rustc</w:t>
-      </w:r>
-      <w:r>
-        <w:t xml:space="preserve"> is fine for simple programs, but as your project grows, you’ll want to manage all the options and make it easy to share your code. Next, we’ll introduce you to the Cargo tool, which will help you write real-world Rust programs. </w:t>
-      </w:r>
-    </w:p>
-    <w:p>
-      <w:pPr>
-        <w:pStyle w:val="HeadA"/>
-      </w:pPr>
-      <w:r>
-        <w:fldChar w:fldCharType="begin"/>
-      </w:r>
-      <w:r>
-        <w:instrText xml:space="preserve"> XE "Cargo" </w:instrText>
-      </w:r>
-      <w:r>
-        <w:fldChar w:fldCharType="end"/>
-      </w:r>
-      <w:bookmarkStart w:id="35" w:name="_Toc206160847"/>
-      <w:r>
-        <w:t>Hello, Cargo!</w:t>
-      </w:r>
-      <w:bookmarkEnd w:id="35"/>
-    </w:p>
-    <w:p>
-      <w:pPr>
-        <w:pStyle w:val="Body"/>
-      </w:pPr>
-      <w:r>
-        <w:t xml:space="preserve">Cargo is Rust’s build system and package manager. Most Rustaceans use this tool to manage their Rust projects because Cargo handles a lot of tasks for you, such as building your code, </w:t>
-      </w:r>
-      <w:r>
-        <w:fldChar w:fldCharType="begin"/>
-      </w:r>
-      <w:r>
-        <w:instrText xml:space="preserve"> XE "dependency" </w:instrText>
-      </w:r>
-      <w:r>
-        <w:fldChar w:fldCharType="end"/>
-      </w:r>
-      <w:r>
-        <w:fldChar w:fldCharType="begin"/>
-      </w:r>
-      <w:r>
-        <w:instrText xml:space="preserve"> XE "library crate" </w:instrText>
-      </w:r>
-      <w:r>
-        <w:fldChar w:fldCharType="end"/>
-      </w:r>
-      <w:r>
-        <w:t xml:space="preserve">downloading the libraries your code depends on, and building those libraries. (We call the libraries that your code needs </w:t>
-      </w:r>
-      <w:r>
-        <w:rPr>
-          <w:rStyle w:val="Italic"/>
-        </w:rPr>
-        <w:t>dependencies</w:t>
-      </w:r>
-      <w:r>
-        <w:t xml:space="preserve">.) </w:t>
-      </w:r>
-    </w:p>
-    <w:p>
-      <w:pPr>
-        <w:pStyle w:val="Body"/>
-      </w:pPr>
-      <w:r>
-        <w:t xml:space="preserve">The simplest Rust programs, like the one we’ve written so far, don’t have any dependencies. If we had built the “Hello, world!” project with Cargo, it would only use the part of Cargo that handles building your code. As you write more complex Rust programs, you’ll add dependencies, and if you start a project using Cargo, adding dependencies will be much easier to do. </w:t>
-      </w:r>
-    </w:p>
-    <w:p>
-      <w:pPr>
-        <w:pStyle w:val="Body"/>
-      </w:pPr>
-      <w:r>
         <w:t xml:space="preserve">Because the vast majority of Rust projects use Cargo, the rest of this book assumes that you’re using Cargo too. Cargo comes installed with Rust if you used the official installers discussed in </w:t>
       </w:r>
       <w:r>
@@ -2902,7 +2909,6 @@
         <w:pStyle w:val="Body"/>
       </w:pPr>
       <w:r>
-        <w:lastRenderedPageBreak/>
         <w:t xml:space="preserve">Go into the </w:t>
       </w:r>
       <w:r>
@@ -3315,6 +3321,7 @@
         <w:t xml:space="preserve">. We won’t need any other crates for this project, but we will in the first project </w:t>
       </w:r>
       <w:commentRangeStart w:id="41"/>
+      <w:commentRangeStart w:id="42"/>
       <w:r>
         <w:t xml:space="preserve">in </w:t>
       </w:r>
@@ -3328,8 +3335,24 @@
         <w:rPr>
           <w:rStyle w:val="Xref"/>
         </w:rPr>
-        <w:t xml:space="preserve">  </w:t>
-      </w:r>
+        <w:t> </w:t>
+      </w:r>
+      <w:del w:id="43" w:author="Carol Nichols" w:date="2025-09-15T21:17:00Z" w16du:dateUtc="2025-09-16T01:17:00Z">
+        <w:r>
+          <w:rPr>
+            <w:rStyle w:val="Xref"/>
+          </w:rPr>
+          <w:delText xml:space="preserve"> </w:delText>
+        </w:r>
+      </w:del>
+      <w:ins w:id="44" w:author="Carol Nichols" w:date="2025-09-15T21:06:00Z" w16du:dateUtc="2025-09-16T01:06:00Z">
+        <w:r>
+          <w:rPr>
+            <w:rStyle w:val="Xref"/>
+          </w:rPr>
+          <w:t>2</w:t>
+        </w:r>
+      </w:ins>
       <w:r>
         <w:t xml:space="preserve">, </w:t>
       </w:r>
@@ -3343,6 +3366,16 @@
         </w:rPr>
         <w:commentReference w:id="41"/>
       </w:r>
+      <w:commentRangeEnd w:id="42"/>
+      <w:r>
+        <w:rPr>
+          <w:rStyle w:val="CommentReference"/>
+          <w:rFonts w:ascii="Times New Roman" w:hAnsi="Times New Roman" w:cs="Times New Roman"/>
+          <w:color w:val="auto"/>
+          <w:lang w:val="en-CA"/>
+        </w:rPr>
+        <w:commentReference w:id="42"/>
+      </w:r>
       <w:r>
         <w:t>so we’ll use this dependencies section then.</w:t>
       </w:r>
@@ -3393,7 +3426,6 @@
         <w:pStyle w:val="Code"/>
       </w:pPr>
       <w:r>
-        <w:lastRenderedPageBreak/>
         <w:t>}</w:t>
       </w:r>
     </w:p>
@@ -3413,12 +3445,12 @@
       <w:r>
         <w:t xml:space="preserve"> </w:t>
       </w:r>
-      <w:del w:id="42" w:author="Audrey Doyle" w:date="2025-09-09T16:57:00Z" w16du:dateUtc="2025-09-09T20:57:00Z">
+      <w:del w:id="45" w:author="Audrey Doyle" w:date="2025-09-09T16:57:00Z" w16du:dateUtc="2025-09-09T20:57:00Z">
         <w:r>
           <w:delText>directory</w:delText>
         </w:r>
       </w:del>
-      <w:ins w:id="43" w:author="Audrey Doyle" w:date="2025-09-09T16:57:00Z" w16du:dateUtc="2025-09-09T20:57:00Z">
+      <w:ins w:id="46" w:author="Audrey Doyle" w:date="2025-09-09T16:57:00Z" w16du:dateUtc="2025-09-09T20:57:00Z">
         <w:r>
           <w:t>directory,</w:t>
         </w:r>
@@ -3514,6 +3546,7 @@
         <w:pStyle w:val="HeadB"/>
       </w:pPr>
       <w:r>
+        <w:lastRenderedPageBreak/>
         <w:fldChar w:fldCharType="begin"/>
       </w:r>
       <w:r>
@@ -3531,11 +3564,11 @@
       <w:r>
         <w:fldChar w:fldCharType="end"/>
       </w:r>
-      <w:bookmarkStart w:id="44" w:name="_Toc206160849"/>
+      <w:bookmarkStart w:id="47" w:name="_Toc206160849"/>
       <w:r>
         <w:t>Building and Running a Cargo Project</w:t>
       </w:r>
-      <w:bookmarkEnd w:id="44"/>
+      <w:bookmarkEnd w:id="47"/>
     </w:p>
     <w:p>
       <w:pPr>
@@ -3756,17 +3789,131 @@
         <w:rPr>
           <w:rStyle w:val="Literal"/>
         </w:rPr>
-        <w:t xml:space="preserve">cargo </w:t>
+        <w:t>cargo run</w:t>
+      </w:r>
+      <w:r>
+        <w:t xml:space="preserve"> to compile the code and then run the resultant executable all in one command:</w:t>
+      </w:r>
+    </w:p>
+    <w:p>
+      <w:pPr>
+        <w:pStyle w:val="Code"/>
+      </w:pPr>
+      <w:r>
+        <w:t xml:space="preserve">$ </w:t>
+      </w:r>
+      <w:r>
+        <w:rPr>
+          <w:rStyle w:val="LiteralBold"/>
+        </w:rPr>
+        <w:t>cargo run</w:t>
+      </w:r>
+    </w:p>
+    <w:p>
+      <w:pPr>
+        <w:pStyle w:val="Code"/>
+      </w:pPr>
+      <w:r>
+        <w:t xml:space="preserve">    Finished dev [unoptimized + debuginfo] target(s) in 0.0 secs</w:t>
+      </w:r>
+    </w:p>
+    <w:p>
+      <w:pPr>
+        <w:pStyle w:val="Code"/>
+      </w:pPr>
+      <w:r>
+        <w:t xml:space="preserve">     Running `target/debug/hello_cargo`</w:t>
+      </w:r>
+    </w:p>
+    <w:p>
+      <w:pPr>
+        <w:pStyle w:val="Code"/>
+      </w:pPr>
+      <w:r>
+        <w:t>Hello, world!</w:t>
+      </w:r>
+    </w:p>
+    <w:p>
+      <w:pPr>
+        <w:pStyle w:val="Body"/>
+      </w:pPr>
+      <w:r>
+        <w:t xml:space="preserve">Using </w:t>
       </w:r>
       <w:r>
         <w:rPr>
           <w:rStyle w:val="Literal"/>
         </w:rPr>
+        <w:t>cargo run</w:t>
+      </w:r>
+      <w:r>
+        <w:t xml:space="preserve"> is more convenient than having to remember to run </w:t>
+      </w:r>
+      <w:r>
+        <w:rPr>
+          <w:rStyle w:val="Literal"/>
+        </w:rPr>
+        <w:t>cargo build</w:t>
+      </w:r>
+      <w:r>
+        <w:t xml:space="preserve"> and then use the whole path to the binary, so most developers use </w:t>
+      </w:r>
+      <w:r>
+        <w:rPr>
+          <w:rStyle w:val="Literal"/>
+        </w:rPr>
+        <w:t>cargo run</w:t>
+      </w:r>
+      <w:r>
+        <w:t>.</w:t>
+      </w:r>
+    </w:p>
+    <w:p>
+      <w:pPr>
+        <w:pStyle w:val="Body"/>
+      </w:pPr>
+      <w:r>
+        <w:t xml:space="preserve">Notice that this time we didn’t see output indicating that Cargo was compiling </w:t>
+      </w:r>
+      <w:r>
+        <w:rPr>
+          <w:rStyle w:val="Literal"/>
+        </w:rPr>
+        <w:t>hello_cargo</w:t>
+      </w:r>
+      <w:r>
+        <w:t>. Cargo figured out that the files hadn’t changed, so it didn’t rebuild but just ran the binary. If you had modified your source code, Cargo would have rebuilt the project before running it, and you would have seen this output:</w:t>
+      </w:r>
+    </w:p>
+    <w:p>
+      <w:pPr>
+        <w:pStyle w:val="Code"/>
+      </w:pPr>
+      <w:r>
+        <w:t xml:space="preserve">$ </w:t>
+      </w:r>
+      <w:r>
+        <w:rPr>
+          <w:rStyle w:val="LiteralBold"/>
+        </w:rPr>
+        <w:t>cargo run</w:t>
+      </w:r>
+    </w:p>
+    <w:p>
+      <w:pPr>
+        <w:pStyle w:val="Code"/>
+      </w:pPr>
+      <w:r>
+        <w:t xml:space="preserve">   Compiling hello_cargo v0.1.0 (file:///projects/hello_cargo)</w:t>
+      </w:r>
+    </w:p>
+    <w:p>
+      <w:pPr>
+        <w:pStyle w:val="Code"/>
+      </w:pPr>
+      <w:r>
         <w:lastRenderedPageBreak/>
-        <w:t>run</w:t>
-      </w:r>
-      <w:r>
-        <w:t xml:space="preserve"> to compile the code and then run the resultant executable all in one command:</w:t>
+        <w:t xml:space="preserve">    Finished dev [unoptimized + debuginfo] target(s) in 0.33 secs</w:t>
       </w:r>
     </w:p>
     <w:p>
@@ -3774,13 +3921,61 @@
         <w:pStyle w:val="Code"/>
       </w:pPr>
       <w:r>
+        <w:t xml:space="preserve">     Running `target/debug/hello_cargo`</w:t>
+      </w:r>
+    </w:p>
+    <w:p>
+      <w:pPr>
+        <w:pStyle w:val="Code"/>
+      </w:pPr>
+      <w:r>
+        <w:t>Hello, world!</w:t>
+      </w:r>
+    </w:p>
+    <w:p>
+      <w:pPr>
+        <w:pStyle w:val="Body"/>
+      </w:pPr>
+      <w:r>
+        <w:fldChar w:fldCharType="begin"/>
+      </w:r>
+      <w:r>
+        <w:rPr>
+          <w:spacing w:val="-3"/>
+        </w:rPr>
+        <w:instrText xml:space="preserve"> XE "Cargo:commands" </w:instrText>
+      </w:r>
+      <w:r>
+        <w:rPr>
+          <w:spacing w:val="-3"/>
+        </w:rPr>
+        <w:fldChar w:fldCharType="end"/>
+      </w:r>
+      <w:r>
+        <w:t xml:space="preserve">Cargo also provides a command called </w:t>
+      </w:r>
+      <w:r>
+        <w:rPr>
+          <w:rStyle w:val="Literal"/>
+        </w:rPr>
+        <w:t>cargo check</w:t>
+      </w:r>
+      <w:r>
+        <w:t>. This command quickly checks your code to make sure it compiles but doesn’t produce an executable:</w:t>
+      </w:r>
+    </w:p>
+    <w:p>
+      <w:pPr>
+        <w:pStyle w:val="Code"/>
+      </w:pPr>
+      <w:r>
         <w:t xml:space="preserve">$ </w:t>
       </w:r>
       <w:r>
         <w:rPr>
           <w:rStyle w:val="LiteralBold"/>
         </w:rPr>
-        <w:t>cargo run</w:t>
+        <w:t>cargo check</w:t>
       </w:r>
     </w:p>
     <w:p>
@@ -3788,7 +3983,7 @@
         <w:pStyle w:val="Code"/>
       </w:pPr>
       <w:r>
-        <w:t xml:space="preserve">    Finished dev [unoptimized + debuginfo] target(s) in 0.0 secs</w:t>
+        <w:t xml:space="preserve">   Checking hello_cargo v0.1.0 (file:///projects/hello_cargo)</w:t>
       </w:r>
     </w:p>
     <w:p>
@@ -3796,15 +3991,7 @@
         <w:pStyle w:val="Code"/>
       </w:pPr>
       <w:r>
-        <w:t xml:space="preserve">     Running `target/debug/hello_cargo`</w:t>
-      </w:r>
-    </w:p>
-    <w:p>
-      <w:pPr>
-        <w:pStyle w:val="Code"/>
-      </w:pPr>
-      <w:r>
-        <w:t>Hello, world!</w:t>
+        <w:t xml:space="preserve">    Finished dev [unoptimized + debuginfo] target(s) in 0.32 secs</w:t>
       </w:r>
     </w:p>
     <w:p>
@@ -3812,16 +3999,16 @@
         <w:pStyle w:val="Body"/>
       </w:pPr>
       <w:r>
-        <w:t xml:space="preserve">Using </w:t>
+        <w:t xml:space="preserve">Why would you not want an executable? Often, </w:t>
       </w:r>
       <w:r>
         <w:rPr>
           <w:rStyle w:val="Literal"/>
         </w:rPr>
-        <w:t>cargo run</w:t>
-      </w:r>
-      <w:r>
-        <w:t xml:space="preserve"> is more convenient than having to remember to run </w:t>
+        <w:t>cargo check</w:t>
+      </w:r>
+      <w:r>
+        <w:t xml:space="preserve"> is much faster than </w:t>
       </w:r>
       <w:r>
         <w:rPr>
@@ -3830,187 +4017,27 @@
         <w:t>cargo build</w:t>
       </w:r>
       <w:r>
-        <w:t xml:space="preserve"> and then use the whole path to the binary, so most developers use </w:t>
+        <w:t xml:space="preserve"> because it skips the step of producing an executable. If you’re continually checking your work while writing the code, using </w:t>
       </w:r>
       <w:r>
         <w:rPr>
           <w:rStyle w:val="Literal"/>
         </w:rPr>
-        <w:t>cargo run</w:t>
-      </w:r>
-      <w:r>
-        <w:t>.</w:t>
-      </w:r>
-    </w:p>
-    <w:p>
-      <w:pPr>
-        <w:pStyle w:val="Body"/>
-      </w:pPr>
-      <w:r>
-        <w:t xml:space="preserve">Notice that this time we didn’t see output indicating that Cargo was compiling </w:t>
+        <w:t>cargo check</w:t>
+      </w:r>
+      <w:r>
+        <w:t xml:space="preserve"> will speed up the process of letting you know if your project is still compiling! As such, many Rustaceans run </w:t>
       </w:r>
       <w:r>
         <w:rPr>
           <w:rStyle w:val="Literal"/>
         </w:rPr>
-        <w:t>hello_cargo</w:t>
-      </w:r>
-      <w:r>
-        <w:t>. Cargo figured out that the files hadn’t changed, so it didn’t rebuild but just ran the binary. If you had modified your source code, Cargo would have rebuilt the project before running it, and you would have seen this output:</w:t>
-      </w:r>
-    </w:p>
-    <w:p>
-      <w:pPr>
-        <w:pStyle w:val="Code"/>
-      </w:pPr>
-      <w:r>
-        <w:t xml:space="preserve">$ </w:t>
-      </w:r>
-      <w:r>
-        <w:rPr>
-          <w:rStyle w:val="LiteralBold"/>
-        </w:rPr>
-        <w:t>cargo run</w:t>
-      </w:r>
-    </w:p>
-    <w:p>
-      <w:pPr>
-        <w:pStyle w:val="Code"/>
-      </w:pPr>
-      <w:r>
-        <w:t xml:space="preserve">   Compiling hello_cargo v0.1.0 (file:///projects/hello_cargo)</w:t>
-      </w:r>
-    </w:p>
-    <w:p>
-      <w:pPr>
-        <w:pStyle w:val="Code"/>
-      </w:pPr>
-      <w:r>
-        <w:t xml:space="preserve">    Finished dev [unoptimized + debuginfo] target(s) in 0.33 secs</w:t>
-      </w:r>
-    </w:p>
-    <w:p>
-      <w:pPr>
-        <w:pStyle w:val="Code"/>
-      </w:pPr>
-      <w:r>
-        <w:t xml:space="preserve">     Running `target/debug/hello_cargo`</w:t>
-      </w:r>
-    </w:p>
-    <w:p>
-      <w:pPr>
-        <w:pStyle w:val="Code"/>
-      </w:pPr>
-      <w:r>
-        <w:t>Hello, world!</w:t>
-      </w:r>
-    </w:p>
-    <w:p>
-      <w:pPr>
-        <w:pStyle w:val="Body"/>
-      </w:pPr>
-      <w:r>
-        <w:fldChar w:fldCharType="begin"/>
-      </w:r>
-      <w:r>
-        <w:rPr>
-          <w:spacing w:val="-3"/>
-        </w:rPr>
-        <w:instrText xml:space="preserve"> XE "Cargo:commands" </w:instrText>
-      </w:r>
-      <w:r>
-        <w:rPr>
-          <w:spacing w:val="-3"/>
-        </w:rPr>
-        <w:fldChar w:fldCharType="end"/>
-      </w:r>
-      <w:r>
-        <w:t xml:space="preserve">Cargo also provides a command called </w:t>
-      </w:r>
-      <w:r>
-        <w:rPr>
-          <w:rStyle w:val="Literal"/>
-        </w:rPr>
         <w:t>cargo check</w:t>
       </w:r>
       <w:r>
-        <w:t>. This command quickly checks your code to make sure it compiles but doesn’t produce an executable:</w:t>
-      </w:r>
-    </w:p>
-    <w:p>
-      <w:pPr>
-        <w:pStyle w:val="Code"/>
-      </w:pPr>
-      <w:r>
-        <w:t xml:space="preserve">$ </w:t>
-      </w:r>
-      <w:r>
-        <w:rPr>
-          <w:rStyle w:val="LiteralBold"/>
-        </w:rPr>
-        <w:t>cargo check</w:t>
-      </w:r>
-    </w:p>
-    <w:p>
-      <w:pPr>
-        <w:pStyle w:val="Code"/>
-      </w:pPr>
-      <w:r>
-        <w:t xml:space="preserve">   Checking hello_cargo v0.1.0 (file:///projects/hello_cargo)</w:t>
-      </w:r>
-    </w:p>
-    <w:p>
-      <w:pPr>
-        <w:pStyle w:val="Code"/>
-      </w:pPr>
-      <w:r>
-        <w:t xml:space="preserve">    Finished dev [unoptimized + debuginfo] target(s) in 0.32 secs</w:t>
-      </w:r>
-    </w:p>
-    <w:p>
-      <w:pPr>
-        <w:pStyle w:val="Body"/>
-      </w:pPr>
-      <w:r>
-        <w:t xml:space="preserve">Why would you not want an executable? Often, </w:t>
-      </w:r>
-      <w:r>
-        <w:rPr>
-          <w:rStyle w:val="Literal"/>
-        </w:rPr>
-        <w:t>cargo check</w:t>
-      </w:r>
-      <w:r>
-        <w:t xml:space="preserve"> is much faster than </w:t>
-      </w:r>
-      <w:r>
-        <w:rPr>
-          <w:rStyle w:val="Literal"/>
-        </w:rPr>
-        <w:t>cargo build</w:t>
-      </w:r>
-      <w:r>
-        <w:t xml:space="preserve"> because it skips the step of producing an executable. If you’re continually checking your work while writing the code, using </w:t>
-      </w:r>
-      <w:r>
-        <w:rPr>
-          <w:rStyle w:val="Literal"/>
-        </w:rPr>
-        <w:t>cargo check</w:t>
-      </w:r>
-      <w:r>
-        <w:t xml:space="preserve"> will speed up the process of letting you know if your project is still compiling! As such, many Rustaceans run </w:t>
-      </w:r>
-      <w:r>
-        <w:rPr>
-          <w:rStyle w:val="Literal"/>
-        </w:rPr>
-        <w:t>cargo check</w:t>
-      </w:r>
-      <w:r>
         <w:t xml:space="preserve"> periodically as they write their program to make sure it compiles. Then</w:t>
       </w:r>
-      <w:ins w:id="45" w:author="Audrey Doyle" w:date="2025-09-08T14:22:00Z" w16du:dateUtc="2025-09-08T18:22:00Z">
+      <w:ins w:id="48" w:author="Audrey Doyle" w:date="2025-09-08T14:22:00Z" w16du:dateUtc="2025-09-08T18:22:00Z">
         <w:r>
           <w:t>,</w:t>
         </w:r>
@@ -4109,7 +4136,6 @@
         <w:pStyle w:val="ListBullet"/>
       </w:pPr>
       <w:r>
-        <w:lastRenderedPageBreak/>
         <w:t xml:space="preserve">Instead of saving the result of the build in the same directory as our code, Cargo stores it in the </w:t>
       </w:r>
       <w:r>
@@ -4162,11 +4188,11 @@
       <w:r>
         <w:fldChar w:fldCharType="end"/>
       </w:r>
-      <w:bookmarkStart w:id="46" w:name="_Toc206160850"/>
+      <w:bookmarkStart w:id="49" w:name="_Toc206160850"/>
       <w:r>
         <w:t>Building for Release</w:t>
       </w:r>
-      <w:bookmarkEnd w:id="46"/>
+      <w:bookmarkEnd w:id="49"/>
     </w:p>
     <w:p>
       <w:pPr>
@@ -4200,7 +4226,11 @@
         <w:t>target/debug</w:t>
       </w:r>
       <w:r>
-        <w:t xml:space="preserve">. The optimizations make your Rust code run faster, but turning them on lengthens the time it takes for your program to compile. This is why there are two different profiles: one for development, when you want to rebuild quickly and often, and another for building the final program you’ll give to a user that won’t be rebuilt repeatedly and that will run as fast as possible. If you’re benchmarking your code’s running time, be sure to run </w:t>
+        <w:t xml:space="preserve">. The optimizations make your Rust code run faster, but turning them on lengthens the time it takes for your program to compile. This is why there are two different profiles: one for development, when you want to rebuild quickly and often, and </w:t>
+      </w:r>
+      <w:r>
+        <w:lastRenderedPageBreak/>
+        <w:t xml:space="preserve">another for building the final program you’ll give to a user that won’t be rebuilt repeatedly and that will run as fast as possible. If you’re benchmarking your code’s running time, be sure to run </w:t>
       </w:r>
       <w:r>
         <w:rPr>
@@ -4226,7 +4256,7 @@
         <w:pStyle w:val="HeadB"/>
         <w:spacing w:before="140"/>
       </w:pPr>
-      <w:bookmarkStart w:id="47" w:name="_Toc206160851"/>
+      <w:bookmarkStart w:id="50" w:name="_Toc206160851"/>
       <w:r>
         <w:t xml:space="preserve">Leveraging </w:t>
       </w:r>
@@ -4242,7 +4272,7 @@
       <w:r>
         <w:t>Cargo’s Conventions</w:t>
       </w:r>
-      <w:bookmarkEnd w:id="47"/>
+      <w:bookmarkEnd w:id="50"/>
     </w:p>
     <w:p>
       <w:pPr>
@@ -4366,11 +4396,11 @@
         <w:pStyle w:val="HeadA"/>
         <w:spacing w:before="300"/>
       </w:pPr>
-      <w:bookmarkStart w:id="48" w:name="_Toc206160852"/>
+      <w:bookmarkStart w:id="51" w:name="_Toc206160852"/>
       <w:r>
         <w:t>Summary</w:t>
       </w:r>
-      <w:bookmarkEnd w:id="48"/>
+      <w:bookmarkEnd w:id="51"/>
     </w:p>
     <w:p>
       <w:pPr>
@@ -4379,7 +4409,7 @@
       <w:r>
         <w:t>You’re already off to a great start on your Rust journey! In this chapter, you</w:t>
       </w:r>
-      <w:del w:id="49" w:author="Audrey Doyle" w:date="2025-09-08T14:24:00Z" w16du:dateUtc="2025-09-08T18:24:00Z">
+      <w:del w:id="52" w:author="Audrey Doyle" w:date="2025-09-08T14:24:00Z" w16du:dateUtc="2025-09-08T18:24:00Z">
         <w:r>
           <w:delText>’ve</w:delText>
         </w:r>
@@ -4401,10 +4431,10 @@
         </w:rPr>
         <w:t>rustup</w:t>
       </w:r>
-      <w:ins w:id="50" w:author="Audrey Doyle" w:date="2025-09-08T14:24:00Z" w16du:dateUtc="2025-09-08T18:24:00Z">
+      <w:ins w:id="53" w:author="Audrey Doyle" w:date="2025-09-08T14:24:00Z" w16du:dateUtc="2025-09-08T18:24:00Z">
         <w:r>
           <w:rPr>
-            <w:rPrChange w:id="51" w:author="Audrey Doyle" w:date="2025-09-08T14:24:00Z" w16du:dateUtc="2025-09-08T18:24:00Z">
+            <w:rPrChange w:id="54" w:author="Audrey Doyle" w:date="2025-09-08T14:24:00Z" w16du:dateUtc="2025-09-08T18:24:00Z">
               <w:rPr>
                 <w:rStyle w:val="Literal"/>
               </w:rPr>
@@ -4419,10 +4449,9 @@
         <w:pStyle w:val="ListBullet"/>
       </w:pPr>
       <w:r>
-        <w:lastRenderedPageBreak/>
         <w:t>Update to a newer Rust version</w:t>
       </w:r>
-      <w:ins w:id="52" w:author="Audrey Doyle" w:date="2025-09-08T14:24:00Z" w16du:dateUtc="2025-09-08T18:24:00Z">
+      <w:ins w:id="55" w:author="Audrey Doyle" w:date="2025-09-08T14:24:00Z" w16du:dateUtc="2025-09-08T18:24:00Z">
         <w:r>
           <w:t>.</w:t>
         </w:r>
@@ -4435,7 +4464,7 @@
       <w:r>
         <w:t>Open locally installed documentation</w:t>
       </w:r>
-      <w:ins w:id="53" w:author="Audrey Doyle" w:date="2025-09-08T14:24:00Z" w16du:dateUtc="2025-09-08T18:24:00Z">
+      <w:ins w:id="56" w:author="Audrey Doyle" w:date="2025-09-08T14:24:00Z" w16du:dateUtc="2025-09-08T18:24:00Z">
         <w:r>
           <w:t>.</w:t>
         </w:r>
@@ -4457,7 +4486,7 @@
       <w:r>
         <w:t xml:space="preserve"> directly</w:t>
       </w:r>
-      <w:ins w:id="54" w:author="Audrey Doyle" w:date="2025-09-08T14:24:00Z" w16du:dateUtc="2025-09-08T18:24:00Z">
+      <w:ins w:id="57" w:author="Audrey Doyle" w:date="2025-09-08T14:24:00Z" w16du:dateUtc="2025-09-08T18:24:00Z">
         <w:r>
           <w:t>.</w:t>
         </w:r>
@@ -4470,7 +4499,7 @@
       <w:r>
         <w:t>Create and run a new project using the conventions of Cargo</w:t>
       </w:r>
-      <w:ins w:id="55" w:author="Audrey Doyle" w:date="2025-09-08T14:24:00Z" w16du:dateUtc="2025-09-08T18:24:00Z">
+      <w:ins w:id="58" w:author="Audrey Doyle" w:date="2025-09-08T14:24:00Z" w16du:dateUtc="2025-09-08T18:24:00Z">
         <w:r>
           <w:t>.</w:t>
         </w:r>
@@ -4576,24 +4605,45 @@
       </w:r>
     </w:p>
   </w:comment>
+  <w:comment w:id="42" w:author="Carol Nichols" w:date="2025-09-15T21:07:00Z" w:initials="CN">
+    <w:p>
+      <w:r>
+        <w:rPr>
+          <w:rStyle w:val="CommentReference"/>
+        </w:rPr>
+        <w:annotationRef/>
+      </w:r>
+      <w:r>
+        <w:rPr>
+          <w:color w:val="000000"/>
+          <w:sz w:val="20"/>
+          <w:szCs w:val="20"/>
+        </w:rPr>
+        <w:t>Done.</w:t>
+      </w:r>
+    </w:p>
+  </w:comment>
 </w:comments>
 </file>
 
 <file path=word/commentsExtended.xml><?xml version="1.0" encoding="utf-8"?>
 <w15:commentsEx xmlns:wpc="http://schemas.microsoft.com/office/word/2010/wordprocessingCanvas" xmlns:cx="http://schemas.microsoft.com/office/drawing/2014/chartex" xmlns:cx1="http://schemas.microsoft.com/office/drawing/2015/9/8/chartex" xmlns:cx2="http://schemas.microsoft.com/office/drawing/2015/10/21/chartex" xmlns:cx3="http://schemas.microsoft.com/office/drawing/2016/5/9/chartex" xmlns:cx4="http://schemas.microsoft.com/office/drawing/2016/5/10/chartex" xmlns:cx5="http://schemas.microsoft.com/office/drawing/2016/5/11/chartex" xmlns:cx6="http://schemas.microsoft.com/office/drawing/2016/5/12/chartex" xmlns:cx7="http://schemas.microsoft.com/office/drawing/2016/5/13/chartex" xmlns:cx8="http://schemas.microsoft.com/office/drawing/2016/5/14/chartex" xmlns:mc="http://schemas.openxmlformats.org/markup-compatibility/2006" xmlns:aink="http://schemas.microsoft.com/office/drawing/2016/ink" xmlns:am3d="http://schemas.microsoft.com/office/drawing/2017/model3d" xmlns:o="urn:schemas-microsoft-com:office:office" xmlns:oel="http://schemas.microsoft.com/office/2019/extlst" xmlns:r="http://schemas.openxmlformats.org/officeDocument/2006/relationships" xmlns:m="http://schemas.openxmlformats.org/officeDocument/2006/math" xmlns:v="urn:schemas-microsoft-com:vml" xmlns:wp14="http://schemas.microsoft.com/office/word/2010/wordprocessingDrawing" xmlns:wp="http://schemas.openxmlformats.org/drawingml/2006/wordprocessingDrawing" xmlns:w10="urn:schemas-microsoft-com:office:word" xmlns:w="http://schemas.openxmlformats.org/wordprocessingml/2006/main" xmlns:w14="http://schemas.microsoft.com/office/word/2010/wordml" xmlns:w15="http://schemas.microsoft.com/office/word/2012/wordml" xmlns:w16cex="http://schemas.microsoft.com/office/word/2018/wordml/cex" xmlns:w16cid="http://schemas.microsoft.com/office/word/2016/wordml/cid" xmlns:w16="http://schemas.microsoft.com/office/word/2018/wordml" xmlns:w16du="http://schemas.microsoft.com/office/word/2023/wordml/word16du" xmlns:w16sdtdh="http://schemas.microsoft.com/office/word/2020/wordml/sdtdatahash" xmlns:w16sdtfl="http://schemas.microsoft.com/office/word/2024/wordml/sdtformatlock" xmlns:w16se="http://schemas.microsoft.com/office/word/2015/wordml/symex" xmlns:wpg="http://schemas.microsoft.com/office/word/2010/wordprocessingGroup" xmlns:wpi="http://schemas.microsoft.com/office/word/2010/wordprocessingInk" xmlns:wne="http://schemas.microsoft.com/office/word/2006/wordml" xmlns:wps="http://schemas.microsoft.com/office/word/2010/wordprocessingShape" mc:Ignorable="w14 w15 w16se w16cid w16 w16cex w16sdtdh w16sdtfl w16du wp14">
   <w15:commentEx w15:paraId="4573E547" w15:done="0"/>
+  <w15:commentEx w15:paraId="419F5420" w15:paraIdParent="4573E547" w15:done="0"/>
 </w15:commentsEx>
 </file>
 
 <file path=word/commentsExtensible.xml><?xml version="1.0" encoding="utf-8"?>
 <w16cex:commentsExtensible xmlns:wpc="http://schemas.microsoft.com/office/word/2010/wordprocessingCanvas" xmlns:cx="http://schemas.microsoft.com/office/drawing/2014/chartex" xmlns:cx1="http://schemas.microsoft.com/office/drawing/2015/9/8/chartex" xmlns:cx2="http://schemas.microsoft.com/office/drawing/2015/10/21/chartex" xmlns:cx3="http://schemas.microsoft.com/office/drawing/2016/5/9/chartex" xmlns:cx4="http://schemas.microsoft.com/office/drawing/2016/5/10/chartex" xmlns:cx5="http://schemas.microsoft.com/office/drawing/2016/5/11/chartex" xmlns:cx6="http://schemas.microsoft.com/office/drawing/2016/5/12/chartex" xmlns:cx7="http://schemas.microsoft.com/office/drawing/2016/5/13/chartex" xmlns:cx8="http://schemas.microsoft.com/office/drawing/2016/5/14/chartex" xmlns:cr="http://schemas.microsoft.com/office/comments/2020/reactions" xmlns:mc="http://schemas.openxmlformats.org/markup-compatibility/2006" xmlns:aink="http://schemas.microsoft.com/office/drawing/2016/ink" xmlns:am3d="http://schemas.microsoft.com/office/drawing/2017/model3d" xmlns:o="urn:schemas-microsoft-com:office:office" xmlns:oel="http://schemas.microsoft.com/office/2019/extlst" xmlns:r="http://schemas.openxmlformats.org/officeDocument/2006/relationships" xmlns:m="http://schemas.openxmlformats.org/officeDocument/2006/math" xmlns:v="urn:schemas-microsoft-com:vml" xmlns:wp14="http://schemas.microsoft.com/office/word/2010/wordprocessingDrawing" xmlns:wp="http://schemas.openxmlformats.org/drawingml/2006/wordprocessingDrawing" xmlns:w10="urn:schemas-microsoft-com:office:word" xmlns:w="http://schemas.openxmlformats.org/wordprocessingml/2006/main" xmlns:w14="http://schemas.microsoft.com/office/word/2010/wordml" xmlns:w15="http://schemas.microsoft.com/office/word/2012/wordml" xmlns:w16cex="http://schemas.microsoft.com/office/word/2018/wordml/cex" xmlns:w16cid="http://schemas.microsoft.com/office/word/2016/wordml/cid" xmlns:w16="http://schemas.microsoft.com/office/word/2018/wordml" xmlns:w16du="http://schemas.microsoft.com/office/word/2023/wordml/word16du" xmlns:w16sdtdh="http://schemas.microsoft.com/office/word/2020/wordml/sdtdatahash" xmlns:w16sdtfl="http://schemas.microsoft.com/office/word/2024/wordml/sdtformatlock" xmlns:w16se="http://schemas.microsoft.com/office/word/2015/wordml/symex" xmlns:wpg="http://schemas.microsoft.com/office/word/2010/wordprocessingGroup" xmlns:wpi="http://schemas.microsoft.com/office/word/2010/wordprocessingInk" xmlns:wne="http://schemas.microsoft.com/office/word/2006/wordml" xmlns:wps="http://schemas.microsoft.com/office/word/2010/wordprocessingShape" mc:Ignorable="w14 w15 w16se w16cid w16 w16cex w16sdtdh w16sdtfl cr w16du wp14">
   <w16cex:commentExtensible w16cex:durableId="7B17653B" w16cex:dateUtc="2025-09-08T18:19:00Z"/>
+  <w16cex:commentExtensible w16cex:durableId="44205EE4" w16cex:dateUtc="2025-09-16T01:07:00Z"/>
 </w16cex:commentsExtensible>
 </file>
 
 <file path=word/commentsIds.xml><?xml version="1.0" encoding="utf-8"?>
 <w16cid:commentsIds xmlns:wpc="http://schemas.microsoft.com/office/word/2010/wordprocessingCanvas" xmlns:cx="http://schemas.microsoft.com/office/drawing/2014/chartex" xmlns:cx1="http://schemas.microsoft.com/office/drawing/2015/9/8/chartex" xmlns:cx2="http://schemas.microsoft.com/office/drawing/2015/10/21/chartex" xmlns:cx3="http://schemas.microsoft.com/office/drawing/2016/5/9/chartex" xmlns:cx4="http://schemas.microsoft.com/office/drawing/2016/5/10/chartex" xmlns:cx5="http://schemas.microsoft.com/office/drawing/2016/5/11/chartex" xmlns:cx6="http://schemas.microsoft.com/office/drawing/2016/5/12/chartex" xmlns:cx7="http://schemas.microsoft.com/office/drawing/2016/5/13/chartex" xmlns:cx8="http://schemas.microsoft.com/office/drawing/2016/5/14/chartex" xmlns:mc="http://schemas.openxmlformats.org/markup-compatibility/2006" xmlns:aink="http://schemas.microsoft.com/office/drawing/2016/ink" xmlns:am3d="http://schemas.microsoft.com/office/drawing/2017/model3d" xmlns:o="urn:schemas-microsoft-com:office:office" xmlns:oel="http://schemas.microsoft.com/office/2019/extlst" xmlns:r="http://schemas.openxmlformats.org/officeDocument/2006/relationships" xmlns:m="http://schemas.openxmlformats.org/officeDocument/2006/math" xmlns:v="urn:schemas-microsoft-com:vml" xmlns:wp14="http://schemas.microsoft.com/office/word/2010/wordprocessingDrawing" xmlns:wp="http://schemas.openxmlformats.org/drawingml/2006/wordprocessingDrawing" xmlns:w10="urn:schemas-microsoft-com:office:word" xmlns:w="http://schemas.openxmlformats.org/wordprocessingml/2006/main" xmlns:w14="http://schemas.microsoft.com/office/word/2010/wordml" xmlns:w15="http://schemas.microsoft.com/office/word/2012/wordml" xmlns:w16cex="http://schemas.microsoft.com/office/word/2018/wordml/cex" xmlns:w16cid="http://schemas.microsoft.com/office/word/2016/wordml/cid" xmlns:w16="http://schemas.microsoft.com/office/word/2018/wordml" xmlns:w16du="http://schemas.microsoft.com/office/word/2023/wordml/word16du" xmlns:w16sdtdh="http://schemas.microsoft.com/office/word/2020/wordml/sdtdatahash" xmlns:w16sdtfl="http://schemas.microsoft.com/office/word/2024/wordml/sdtformatlock" xmlns:w16se="http://schemas.microsoft.com/office/word/2015/wordml/symex" xmlns:wpg="http://schemas.microsoft.com/office/word/2010/wordprocessingGroup" xmlns:wpi="http://schemas.microsoft.com/office/word/2010/wordprocessingInk" xmlns:wne="http://schemas.microsoft.com/office/word/2006/wordml" xmlns:wps="http://schemas.microsoft.com/office/word/2010/wordprocessingShape" mc:Ignorable="w14 w15 w16se w16cid w16 w16cex w16sdtdh w16sdtfl w16du wp14">
   <w16cid:commentId w16cid:paraId="4573E547" w16cid:durableId="7B17653B"/>
+  <w16cid:commentId w16cid:paraId="419F5420" w16cid:durableId="44205EE4"/>
 </w16cid:commentsIds>
 </file>
 
@@ -7114,6 +7164,9 @@
 <w15:people xmlns:wpc="http://schemas.microsoft.com/office/word/2010/wordprocessingCanvas" xmlns:cx="http://schemas.microsoft.com/office/drawing/2014/chartex" xmlns:cx1="http://schemas.microsoft.com/office/drawing/2015/9/8/chartex" xmlns:cx2="http://schemas.microsoft.com/office/drawing/2015/10/21/chartex" xmlns:cx3="http://schemas.microsoft.com/office/drawing/2016/5/9/chartex" xmlns:cx4="http://schemas.microsoft.com/office/drawing/2016/5/10/chartex" xmlns:cx5="http://schemas.microsoft.com/office/drawing/2016/5/11/chartex" xmlns:cx6="http://schemas.microsoft.com/office/drawing/2016/5/12/chartex" xmlns:cx7="http://schemas.microsoft.com/office/drawing/2016/5/13/chartex" xmlns:cx8="http://schemas.microsoft.com/office/drawing/2016/5/14/chartex" xmlns:mc="http://schemas.openxmlformats.org/markup-compatibility/2006" xmlns:aink="http://schemas.microsoft.com/office/drawing/2016/ink" xmlns:am3d="http://schemas.microsoft.com/office/drawing/2017/model3d" xmlns:o="urn:schemas-microsoft-com:office:office" xmlns:oel="http://schemas.microsoft.com/office/2019/extlst" xmlns:r="http://schemas.openxmlformats.org/officeDocument/2006/relationships" xmlns:m="http://schemas.openxmlformats.org/officeDocument/2006/math" xmlns:v="urn:schemas-microsoft-com:vml" xmlns:wp14="http://schemas.microsoft.com/office/word/2010/wordprocessingDrawing" xmlns:wp="http://schemas.openxmlformats.org/drawingml/2006/wordprocessingDrawing" xmlns:w10="urn:schemas-microsoft-com:office:word" xmlns:w="http://schemas.openxmlformats.org/wordprocessingml/2006/main" xmlns:w14="http://schemas.microsoft.com/office/word/2010/wordml" xmlns:w15="http://schemas.microsoft.com/office/word/2012/wordml" xmlns:w16cex="http://schemas.microsoft.com/office/word/2018/wordml/cex" xmlns:w16cid="http://schemas.microsoft.com/office/word/2016/wordml/cid" xmlns:w16="http://schemas.microsoft.com/office/word/2018/wordml" xmlns:w16du="http://schemas.microsoft.com/office/word/2023/wordml/word16du" xmlns:w16sdtdh="http://schemas.microsoft.com/office/word/2020/wordml/sdtdatahash" xmlns:w16sdtfl="http://schemas.microsoft.com/office/word/2024/wordml/sdtformatlock" xmlns:w16se="http://schemas.microsoft.com/office/word/2015/wordml/symex" xmlns:wpg="http://schemas.microsoft.com/office/word/2010/wordprocessingGroup" xmlns:wpi="http://schemas.microsoft.com/office/word/2010/wordprocessingInk" xmlns:wne="http://schemas.microsoft.com/office/word/2006/wordml" xmlns:wps="http://schemas.microsoft.com/office/word/2010/wordprocessingShape" mc:Ignorable="w14 w15 w16se w16cid w16 w16cex w16sdtdh w16sdtfl w16du wp14">
   <w15:person w15:author="Audrey Doyle">
     <w15:presenceInfo w15:providerId="None" w15:userId="Audrey Doyle"/>
+  </w15:person>
+  <w15:person w15:author="Carol Nichols">
+    <w15:presenceInfo w15:providerId="None" w15:userId="Carol Nichols"/>
   </w15:person>
 </w15:people>
 </file>

</xml_diff>